<commit_message>
moving on with the report
</commit_message>
<xml_diff>
--- a/Report.docx
+++ b/Report.docx
@@ -1,11 +1,14 @@
 
 <file path=word/document.xml><?xml version="1.0" encoding="utf-8"?>
-<w:document xmlns:wpc="http://schemas.microsoft.com/office/word/2010/wordprocessingCanvas" xmlns:cx="http://schemas.microsoft.com/office/drawing/2014/chartex" xmlns:cx1="http://schemas.microsoft.com/office/drawing/2015/9/8/chartex" xmlns:mc="http://schemas.openxmlformats.org/markup-compatibility/2006" xmlns:o="urn:schemas-microsoft-com:office:office" xmlns:r="http://schemas.openxmlformats.org/officeDocument/2006/relationships" xmlns:m="http://schemas.openxmlformats.org/officeDocument/2006/math" xmlns:v="urn:schemas-microsoft-com:vml" xmlns:wp14="http://schemas.microsoft.com/office/word/2010/wordprocessingDrawing" xmlns:wp="http://schemas.openxmlformats.org/drawingml/2006/wordprocessingDrawing" xmlns:w10="urn:schemas-microsoft-com:office:word" xmlns:w="http://schemas.openxmlformats.org/wordprocessingml/2006/main" xmlns:w14="http://schemas.microsoft.com/office/word/2010/wordml" xmlns:w15="http://schemas.microsoft.com/office/word/2012/wordml" xmlns:w16se="http://schemas.microsoft.com/office/word/2015/wordml/symex" xmlns:wpg="http://schemas.microsoft.com/office/word/2010/wordprocessingGroup" xmlns:wpi="http://schemas.microsoft.com/office/word/2010/wordprocessingInk" xmlns:wne="http://schemas.microsoft.com/office/word/2006/wordml" xmlns:wps="http://schemas.microsoft.com/office/word/2010/wordprocessingShape" mc:Ignorable="w14 w15 w16se wp14">
+<w:document xmlns:wpc="http://schemas.microsoft.com/office/word/2010/wordprocessingCanvas" xmlns:cx="http://schemas.microsoft.com/office/drawing/2014/chartex" xmlns:cx1="http://schemas.microsoft.com/office/drawing/2015/9/8/chartex" xmlns:cx2="http://schemas.microsoft.com/office/drawing/2015/10/21/chartex" xmlns:cx3="http://schemas.microsoft.com/office/drawing/2016/5/9/chartex" xmlns:cx4="http://schemas.microsoft.com/office/drawing/2016/5/10/chartex" xmlns:cx5="http://schemas.microsoft.com/office/drawing/2016/5/11/chartex" xmlns:cx6="http://schemas.microsoft.com/office/drawing/2016/5/12/chartex" xmlns:cx7="http://schemas.microsoft.com/office/drawing/2016/5/13/chartex" xmlns:cx8="http://schemas.microsoft.com/office/drawing/2016/5/14/chartex" xmlns:mc="http://schemas.openxmlformats.org/markup-compatibility/2006" xmlns:aink="http://schemas.microsoft.com/office/drawing/2016/ink" xmlns:am3d="http://schemas.microsoft.com/office/drawing/2017/model3d" xmlns:o="urn:schemas-microsoft-com:office:office" xmlns:r="http://schemas.openxmlformats.org/officeDocument/2006/relationships" xmlns:m="http://schemas.openxmlformats.org/officeDocument/2006/math" xmlns:v="urn:schemas-microsoft-com:vml" xmlns:wp14="http://schemas.microsoft.com/office/word/2010/wordprocessingDrawing" xmlns:wp="http://schemas.openxmlformats.org/drawingml/2006/wordprocessingDrawing" xmlns:w10="urn:schemas-microsoft-com:office:word" xmlns:w="http://schemas.openxmlformats.org/wordprocessingml/2006/main" xmlns:w14="http://schemas.microsoft.com/office/word/2010/wordml" xmlns:w15="http://schemas.microsoft.com/office/word/2012/wordml" xmlns:w16cid="http://schemas.microsoft.com/office/word/2016/wordml/cid" xmlns:w16se="http://schemas.microsoft.com/office/word/2015/wordml/symex" xmlns:wpg="http://schemas.microsoft.com/office/word/2010/wordprocessingGroup" xmlns:wpi="http://schemas.microsoft.com/office/word/2010/wordprocessingInk" xmlns:wne="http://schemas.microsoft.com/office/word/2006/wordml" xmlns:wps="http://schemas.microsoft.com/office/word/2010/wordprocessingShape" mc:Ignorable="w14 w15 w16se w16cid wp14">
   <w:body>
     <w:p>
       <w:pPr>
         <w:pStyle w:val="Title"/>
         <w:jc w:val="center"/>
+        <w:rPr>
+          <w:lang w:val="en-US"/>
+        </w:rPr>
       </w:pPr>
       <w:bookmarkStart w:id="0" w:name="_ob5u3lojoogd" w:colFirst="0" w:colLast="0"/>
       <w:bookmarkEnd w:id="0"/>
@@ -14,6 +17,9 @@
       <w:pPr>
         <w:pStyle w:val="Title"/>
         <w:jc w:val="center"/>
+        <w:rPr>
+          <w:lang w:val="en-US"/>
+        </w:rPr>
       </w:pPr>
     </w:p>
     <w:p>
@@ -21,8 +27,7 @@
         <w:pStyle w:val="Title"/>
         <w:jc w:val="center"/>
         <w:rPr>
-          <w:noProof/>
-          <w:lang w:val="tr-TR" w:eastAsia="tr-TR"/>
+          <w:lang w:val="en-US" w:eastAsia="tr-TR"/>
         </w:rPr>
       </w:pPr>
     </w:p>
@@ -31,8 +36,7 @@
         <w:pStyle w:val="Title"/>
         <w:jc w:val="center"/>
         <w:rPr>
-          <w:noProof/>
-          <w:lang w:val="tr-TR" w:eastAsia="tr-TR"/>
+          <w:lang w:val="en-US" w:eastAsia="tr-TR"/>
         </w:rPr>
       </w:pPr>
     </w:p>
@@ -40,11 +44,13 @@
       <w:pPr>
         <w:pStyle w:val="Title"/>
         <w:jc w:val="center"/>
-      </w:pPr>
-      <w:r>
-        <w:rPr>
-          <w:noProof/>
-          <w:lang w:val="tr-TR" w:eastAsia="tr-TR"/>
+        <w:rPr>
+          <w:lang w:val="en-US"/>
+        </w:rPr>
+      </w:pPr>
+      <w:r>
+        <w:rPr>
+          <w:lang w:val="en-US" w:eastAsia="tr-TR"/>
         </w:rPr>
         <w:drawing>
           <wp:inline distT="114300" distB="114300" distL="114300" distR="114300" wp14:anchorId="0C36887A" wp14:editId="231E7123">
@@ -60,7 +66,7 @@
                     <pic:cNvPicPr preferRelativeResize="0"/>
                   </pic:nvPicPr>
                   <pic:blipFill>
-                    <a:blip r:embed="rId7">
+                    <a:blip r:embed="rId8">
                       <a:extLst>
                         <a:ext uri="{28A0092B-C50C-407E-A947-70E740481C1C}">
                           <a14:useLocalDpi xmlns:a14="http://schemas.microsoft.com/office/drawing/2010/main" val="0"/>
@@ -96,6 +102,7 @@
           <w:rFonts w:ascii="Arial Narrow" w:hAnsi="Arial Narrow"/>
           <w:b/>
           <w:color w:val="2F5496" w:themeColor="accent1" w:themeShade="BF"/>
+          <w:lang w:val="en-US"/>
         </w:rPr>
       </w:pPr>
       <w:bookmarkStart w:id="1" w:name="_jwmn0obgtyrl" w:colFirst="0" w:colLast="0"/>
@@ -107,6 +114,7 @@
           <w:rFonts w:ascii="Arial Narrow" w:hAnsi="Arial Narrow"/>
           <w:b/>
           <w:color w:val="2F5496" w:themeColor="accent1" w:themeShade="BF"/>
+          <w:lang w:val="en-US"/>
         </w:rPr>
         <w:t xml:space="preserve">EE463 - STATIC POWER CONVERSION </w:t>
       </w:r>
@@ -115,7 +123,6 @@
       <w:pPr>
         <w:rPr>
           <w:rFonts w:ascii="Arial Narrow" w:hAnsi="Arial Narrow" w:cs="Arial"/>
-          <w:lang w:val="en"/>
         </w:rPr>
       </w:pPr>
     </w:p>
@@ -173,6 +180,7 @@
           <w:color w:val="2F5496" w:themeColor="accent1" w:themeShade="BF"/>
           <w:sz w:val="36"/>
           <w:szCs w:val="36"/>
+          <w:lang w:val="en-US"/>
         </w:rPr>
       </w:pPr>
       <w:bookmarkStart w:id="3" w:name="_q8fe6lk8040c" w:colFirst="0" w:colLast="0"/>
@@ -195,6 +203,7 @@
           <w:color w:val="2F5496" w:themeColor="accent1" w:themeShade="BF"/>
           <w:sz w:val="36"/>
           <w:szCs w:val="36"/>
+          <w:lang w:val="en-US"/>
         </w:rPr>
       </w:pPr>
     </w:p>
@@ -207,6 +216,7 @@
           <w:color w:val="8496B0" w:themeColor="text2" w:themeTint="99"/>
           <w:sz w:val="36"/>
           <w:szCs w:val="36"/>
+          <w:lang w:val="en-US"/>
         </w:rPr>
       </w:pPr>
     </w:p>
@@ -219,6 +229,7 @@
           <w:color w:val="8EAADB" w:themeColor="accent1" w:themeTint="99"/>
           <w:sz w:val="36"/>
           <w:szCs w:val="36"/>
+          <w:lang w:val="en-US"/>
         </w:rPr>
       </w:pPr>
       <w:r>
@@ -228,8 +239,9 @@
           <w:color w:val="8EAADB" w:themeColor="accent1" w:themeTint="99"/>
           <w:sz w:val="36"/>
           <w:szCs w:val="36"/>
-        </w:rPr>
-        <w:t>M</w:t>
+          <w:lang w:val="en-US"/>
+        </w:rPr>
+        <w:t>Members</w:t>
       </w:r>
       <w:r>
         <w:rPr>
@@ -238,16 +250,7 @@
           <w:color w:val="8EAADB" w:themeColor="accent1" w:themeTint="99"/>
           <w:sz w:val="36"/>
           <w:szCs w:val="36"/>
-        </w:rPr>
-        <w:t>embers</w:t>
-      </w:r>
-      <w:r>
-        <w:rPr>
-          <w:rFonts w:ascii="Arial Narrow" w:hAnsi="Arial Narrow"/>
-          <w:b/>
-          <w:color w:val="8EAADB" w:themeColor="accent1" w:themeTint="99"/>
-          <w:sz w:val="36"/>
-          <w:szCs w:val="36"/>
+          <w:lang w:val="en-US"/>
         </w:rPr>
         <w:t>:</w:t>
       </w:r>
@@ -260,10 +263,8 @@
           <w:color w:val="2F5496" w:themeColor="accent1" w:themeShade="BF"/>
           <w:sz w:val="36"/>
           <w:szCs w:val="36"/>
-          <w:lang w:val="en"/>
-        </w:rPr>
-      </w:pPr>
-      <w:proofErr w:type="spellStart"/>
+        </w:rPr>
+      </w:pPr>
       <w:r>
         <w:rPr>
           <w:rFonts w:ascii="Arial Narrow" w:hAnsi="Arial Narrow"/>
@@ -271,23 +272,20 @@
           <w:color w:val="2F5496" w:themeColor="accent1" w:themeShade="BF"/>
           <w:sz w:val="36"/>
           <w:szCs w:val="36"/>
-          <w:lang w:val="en"/>
-        </w:rPr>
-        <w:t>Hakan</w:t>
-      </w:r>
-      <w:proofErr w:type="spellEnd"/>
-      <w:r>
+        </w:rPr>
+        <w:t>Hakan Saraç</w:t>
+      </w:r>
+    </w:p>
+    <w:p>
+      <w:pPr>
         <w:rPr>
           <w:rFonts w:ascii="Arial Narrow" w:hAnsi="Arial Narrow"/>
           <w:b/>
           <w:color w:val="2F5496" w:themeColor="accent1" w:themeShade="BF"/>
           <w:sz w:val="36"/>
           <w:szCs w:val="36"/>
-          <w:lang w:val="en"/>
-        </w:rPr>
-        <w:t xml:space="preserve"> </w:t>
-      </w:r>
-      <w:proofErr w:type="spellStart"/>
+        </w:rPr>
+      </w:pPr>
       <w:r>
         <w:rPr>
           <w:rFonts w:ascii="Arial Narrow" w:hAnsi="Arial Narrow"/>
@@ -295,46 +293,44 @@
           <w:color w:val="2F5496" w:themeColor="accent1" w:themeShade="BF"/>
           <w:sz w:val="36"/>
           <w:szCs w:val="36"/>
-          <w:lang w:val="en"/>
-        </w:rPr>
-        <w:t>Saraç</w:t>
-      </w:r>
-      <w:proofErr w:type="spellEnd"/>
-    </w:p>
-    <w:p>
-      <w:pPr>
+        </w:rPr>
+        <w:t xml:space="preserve">Yusuf </w:t>
+      </w:r>
+      <w:proofErr w:type="spellStart"/>
+      <w:r>
         <w:rPr>
           <w:rFonts w:ascii="Arial Narrow" w:hAnsi="Arial Narrow"/>
           <w:b/>
           <w:color w:val="2F5496" w:themeColor="accent1" w:themeShade="BF"/>
           <w:sz w:val="36"/>
           <w:szCs w:val="36"/>
-          <w:lang w:val="en"/>
-        </w:rPr>
-      </w:pPr>
-      <w:r>
+        </w:rPr>
+        <w:t>Yılmaz</w:t>
+      </w:r>
+      <w:proofErr w:type="spellEnd"/>
+    </w:p>
+    <w:p>
+      <w:pPr>
         <w:rPr>
           <w:rFonts w:ascii="Arial Narrow" w:hAnsi="Arial Narrow"/>
           <w:b/>
           <w:color w:val="2F5496" w:themeColor="accent1" w:themeShade="BF"/>
           <w:sz w:val="36"/>
           <w:szCs w:val="36"/>
-          <w:lang w:val="en"/>
-        </w:rPr>
-        <w:t>Yusuf Yılmaz</w:t>
-      </w:r>
-    </w:p>
-    <w:p>
-      <w:pPr>
+        </w:rPr>
+      </w:pPr>
+      <w:proofErr w:type="spellStart"/>
+      <w:r>
         <w:rPr>
           <w:rFonts w:ascii="Arial Narrow" w:hAnsi="Arial Narrow"/>
           <w:b/>
           <w:color w:val="2F5496" w:themeColor="accent1" w:themeShade="BF"/>
           <w:sz w:val="36"/>
           <w:szCs w:val="36"/>
-          <w:lang w:val="en"/>
-        </w:rPr>
-      </w:pPr>
+        </w:rPr>
+        <w:t>Ceren</w:t>
+      </w:r>
+      <w:proofErr w:type="spellEnd"/>
       <w:r>
         <w:rPr>
           <w:rFonts w:ascii="Arial Narrow" w:hAnsi="Arial Narrow"/>
@@ -342,9 +338,8 @@
           <w:color w:val="2F5496" w:themeColor="accent1" w:themeShade="BF"/>
           <w:sz w:val="36"/>
           <w:szCs w:val="36"/>
-          <w:lang w:val="en"/>
-        </w:rPr>
-        <w:t>Ceren Yalçın</w:t>
+        </w:rPr>
+        <w:t xml:space="preserve"> Yalçın</w:t>
       </w:r>
     </w:p>
     <w:p>
@@ -355,6 +350,7 @@
           <w:color w:val="2F5496" w:themeColor="accent1" w:themeShade="BF"/>
           <w:sz w:val="28"/>
           <w:szCs w:val="28"/>
+          <w:lang w:val="en-US"/>
         </w:rPr>
       </w:pPr>
       <w:bookmarkStart w:id="8" w:name="_yi0hdt9z4432" w:colFirst="0" w:colLast="0"/>
@@ -369,18 +365,13 @@
           <w:color w:val="2F5496" w:themeColor="accent1" w:themeShade="BF"/>
           <w:sz w:val="28"/>
           <w:szCs w:val="28"/>
+          <w:lang w:val="en-US"/>
         </w:rPr>
         <w:lastRenderedPageBreak/>
         <w:t>Table of Content</w:t>
       </w:r>
     </w:p>
-    <w:p>
-      <w:pPr>
-        <w:rPr>
-          <w:lang w:val="en"/>
-        </w:rPr>
-      </w:pPr>
-    </w:p>
+    <w:p/>
     <w:p>
       <w:pPr>
         <w:rPr>
@@ -417,7 +408,25 @@
           <w:sz w:val="24"/>
           <w:szCs w:val="24"/>
         </w:rPr>
-        <w:t>Topology Selection: Discuss the advantages and disadvantages of each topology, and decide on a topology. </w:t>
+        <w:t xml:space="preserve">Topology Selection: Discuss the advantages and disadvantages of each </w:t>
+      </w:r>
+      <w:proofErr w:type="gramStart"/>
+      <w:r>
+        <w:rPr>
+          <w:rFonts w:ascii="Arial" w:hAnsi="Arial" w:cs="Arial"/>
+          <w:sz w:val="24"/>
+          <w:szCs w:val="24"/>
+        </w:rPr>
+        <w:t>topology, and</w:t>
+      </w:r>
+      <w:proofErr w:type="gramEnd"/>
+      <w:r>
+        <w:rPr>
+          <w:rFonts w:ascii="Arial" w:hAnsi="Arial" w:cs="Arial"/>
+          <w:sz w:val="24"/>
+          <w:szCs w:val="24"/>
+        </w:rPr>
+        <w:t xml:space="preserve"> decide on a topology. </w:t>
       </w:r>
     </w:p>
     <w:p>
@@ -456,7 +465,25 @@
           <w:sz w:val="24"/>
           <w:szCs w:val="24"/>
         </w:rPr>
-        <w:t>Computer Simulations: According the your topology selection, you are going to run computer simulations, to prove the performance characteristics of your drive. It is best to simulate as detailed as possible to catch possible hardware problems (for example, how to generate control/gate signals).</w:t>
+        <w:t xml:space="preserve">Computer Simulations: According </w:t>
+      </w:r>
+      <w:proofErr w:type="gramStart"/>
+      <w:r>
+        <w:rPr>
+          <w:rFonts w:ascii="Arial" w:hAnsi="Arial" w:cs="Arial"/>
+          <w:sz w:val="24"/>
+          <w:szCs w:val="24"/>
+        </w:rPr>
+        <w:t>the your</w:t>
+      </w:r>
+      <w:proofErr w:type="gramEnd"/>
+      <w:r>
+        <w:rPr>
+          <w:rFonts w:ascii="Arial" w:hAnsi="Arial" w:cs="Arial"/>
+          <w:sz w:val="24"/>
+          <w:szCs w:val="24"/>
+        </w:rPr>
+        <w:t xml:space="preserve"> topology selection, you are going to run computer simulations, to prove the performance characteristics of your drive. It is best to simulate as detailed as possible to catch possible hardware problems (for example, how to generate control/gate signals).</w:t>
       </w:r>
     </w:p>
     <w:p>
@@ -548,6 +575,104 @@
       <w:pPr>
         <w:rPr>
           <w:rFonts w:ascii="Arial" w:hAnsi="Arial" w:cs="Arial"/>
+        </w:rPr>
+      </w:pPr>
+    </w:p>
+    <w:p>
+      <w:pPr>
+        <w:rPr>
+          <w:rFonts w:ascii="Arial" w:hAnsi="Arial" w:cs="Arial"/>
+        </w:rPr>
+      </w:pPr>
+    </w:p>
+    <w:p>
+      <w:pPr>
+        <w:rPr>
+          <w:rFonts w:ascii="Arial" w:hAnsi="Arial" w:cs="Arial"/>
+        </w:rPr>
+      </w:pPr>
+    </w:p>
+    <w:p>
+      <w:pPr>
+        <w:rPr>
+          <w:rFonts w:ascii="Arial" w:hAnsi="Arial" w:cs="Arial"/>
+        </w:rPr>
+      </w:pPr>
+    </w:p>
+    <w:p>
+      <w:pPr>
+        <w:rPr>
+          <w:rFonts w:ascii="Arial" w:hAnsi="Arial" w:cs="Arial"/>
+        </w:rPr>
+      </w:pPr>
+    </w:p>
+    <w:p>
+      <w:pPr>
+        <w:rPr>
+          <w:rFonts w:ascii="Arial" w:hAnsi="Arial" w:cs="Arial"/>
+        </w:rPr>
+      </w:pPr>
+    </w:p>
+    <w:p>
+      <w:pPr>
+        <w:rPr>
+          <w:rFonts w:ascii="Arial" w:hAnsi="Arial" w:cs="Arial"/>
+        </w:rPr>
+      </w:pPr>
+    </w:p>
+    <w:p>
+      <w:pPr>
+        <w:rPr>
+          <w:rFonts w:ascii="Arial" w:hAnsi="Arial" w:cs="Arial"/>
+        </w:rPr>
+      </w:pPr>
+    </w:p>
+    <w:p>
+      <w:pPr>
+        <w:rPr>
+          <w:rFonts w:ascii="Arial" w:hAnsi="Arial" w:cs="Arial"/>
+        </w:rPr>
+      </w:pPr>
+    </w:p>
+    <w:p>
+      <w:pPr>
+        <w:rPr>
+          <w:rFonts w:ascii="Arial" w:hAnsi="Arial" w:cs="Arial"/>
+        </w:rPr>
+      </w:pPr>
+    </w:p>
+    <w:p>
+      <w:pPr>
+        <w:rPr>
+          <w:rFonts w:ascii="Arial" w:hAnsi="Arial" w:cs="Arial"/>
+        </w:rPr>
+      </w:pPr>
+    </w:p>
+    <w:p>
+      <w:pPr>
+        <w:rPr>
+          <w:rFonts w:ascii="Arial" w:hAnsi="Arial" w:cs="Arial"/>
+        </w:rPr>
+      </w:pPr>
+    </w:p>
+    <w:p>
+      <w:pPr>
+        <w:rPr>
+          <w:rFonts w:ascii="Arial" w:hAnsi="Arial" w:cs="Arial"/>
+        </w:rPr>
+      </w:pPr>
+    </w:p>
+    <w:p>
+      <w:pPr>
+        <w:rPr>
+          <w:rFonts w:ascii="Arial" w:hAnsi="Arial" w:cs="Arial"/>
+        </w:rPr>
+      </w:pPr>
+    </w:p>
+    <w:p>
+      <w:pPr>
+        <w:rPr>
+          <w:rFonts w:ascii="Arial" w:hAnsi="Arial" w:cs="Arial"/>
           <w:b/>
           <w:color w:val="2F5496" w:themeColor="accent1" w:themeShade="BF"/>
           <w:sz w:val="28"/>
@@ -562,11 +687,13 @@
           <w:sz w:val="28"/>
           <w:szCs w:val="28"/>
         </w:rPr>
+        <w:lastRenderedPageBreak/>
         <w:t>Design decisions</w:t>
       </w:r>
     </w:p>
     <w:p>
       <w:pPr>
+        <w:ind w:firstLine="708"/>
         <w:rPr>
           <w:rFonts w:ascii="Arial" w:hAnsi="Arial" w:cs="Arial"/>
           <w:b/>
@@ -586,35 +713,60 @@
     </w:p>
     <w:p>
       <w:pPr>
-        <w:rPr>
-          <w:rFonts w:ascii="Arial" w:hAnsi="Arial" w:cs="Arial"/>
-          <w:sz w:val="24"/>
-          <w:szCs w:val="24"/>
-        </w:rPr>
-      </w:pPr>
-      <w:r>
-        <w:rPr>
-          <w:rFonts w:ascii="Arial" w:hAnsi="Arial" w:cs="Arial"/>
-          <w:sz w:val="24"/>
-          <w:szCs w:val="24"/>
-        </w:rPr>
-        <w:t xml:space="preserve">We discuss the advantages and disadvantages of each three topology to </w:t>
-      </w:r>
-      <w:r>
-        <w:rPr>
-          <w:rFonts w:ascii="Arial" w:hAnsi="Arial" w:cs="Arial"/>
-          <w:sz w:val="24"/>
-          <w:szCs w:val="24"/>
-        </w:rPr>
-        <w:t>make a controlled rectifi</w:t>
-      </w:r>
-      <w:r>
-        <w:rPr>
-          <w:rFonts w:ascii="Arial" w:hAnsi="Arial" w:cs="Arial"/>
-          <w:sz w:val="24"/>
-          <w:szCs w:val="24"/>
-        </w:rPr>
-        <w:t xml:space="preserve">er that will be used to drive an adjustable </w:t>
+        <w:ind w:firstLine="708"/>
+        <w:rPr>
+          <w:rFonts w:ascii="Arial" w:hAnsi="Arial" w:cs="Arial"/>
+          <w:sz w:val="24"/>
+          <w:szCs w:val="24"/>
+        </w:rPr>
+      </w:pPr>
+      <w:r>
+        <w:rPr>
+          <w:rFonts w:ascii="Arial" w:hAnsi="Arial" w:cs="Arial"/>
+          <w:sz w:val="24"/>
+          <w:szCs w:val="24"/>
+        </w:rPr>
+        <w:t>We</w:t>
+      </w:r>
+      <w:r>
+        <w:rPr>
+          <w:rFonts w:ascii="Arial" w:hAnsi="Arial" w:cs="Arial"/>
+          <w:sz w:val="24"/>
+          <w:szCs w:val="24"/>
+        </w:rPr>
+        <w:t xml:space="preserve"> have</w:t>
+      </w:r>
+      <w:r>
+        <w:rPr>
+          <w:rFonts w:ascii="Arial" w:hAnsi="Arial" w:cs="Arial"/>
+          <w:sz w:val="24"/>
+          <w:szCs w:val="24"/>
+        </w:rPr>
+        <w:t xml:space="preserve"> discuss</w:t>
+      </w:r>
+      <w:r>
+        <w:rPr>
+          <w:rFonts w:ascii="Arial" w:hAnsi="Arial" w:cs="Arial"/>
+          <w:sz w:val="24"/>
+          <w:szCs w:val="24"/>
+        </w:rPr>
+        <w:t>ed</w:t>
+      </w:r>
+      <w:r>
+        <w:rPr>
+          <w:rFonts w:ascii="Arial" w:hAnsi="Arial" w:cs="Arial"/>
+          <w:sz w:val="24"/>
+          <w:szCs w:val="24"/>
+        </w:rPr>
+        <w:t xml:space="preserve"> the advantages and disadvantages of each three topology to make a controlled rectifier that will be used to drive a</w:t>
+      </w:r>
+      <w:r>
+        <w:rPr>
+          <w:rFonts w:ascii="Arial" w:hAnsi="Arial" w:cs="Arial"/>
+          <w:sz w:val="24"/>
+          <w:szCs w:val="24"/>
+        </w:rPr>
+        <w:t xml:space="preserve"> </w:t>
       </w:r>
       <w:r>
         <w:rPr>
@@ -623,14 +775,6 @@
           <w:szCs w:val="24"/>
         </w:rPr>
         <w:t>DC Motor</w:t>
-      </w:r>
-      <w:r>
-        <w:rPr>
-          <w:rFonts w:ascii="Arial" w:hAnsi="Arial" w:cs="Arial"/>
-          <w:sz w:val="24"/>
-          <w:szCs w:val="24"/>
-        </w:rPr>
-        <w:t xml:space="preserve"> with 3 Phase, or 1 Phase AC Grid</w:t>
       </w:r>
       <w:r>
         <w:rPr>
@@ -644,18 +788,21 @@
     <w:tbl>
       <w:tblPr>
         <w:tblStyle w:val="TableGrid"/>
-        <w:tblW w:w="0" w:type="auto"/>
+        <w:tblW w:w="9149" w:type="dxa"/>
         <w:tblLook w:val="04A0" w:firstRow="1" w:lastRow="0" w:firstColumn="1" w:lastColumn="0" w:noHBand="0" w:noVBand="1"/>
       </w:tblPr>
       <w:tblGrid>
-        <w:gridCol w:w="3020"/>
-        <w:gridCol w:w="3021"/>
-        <w:gridCol w:w="3021"/>
+        <w:gridCol w:w="3049"/>
+        <w:gridCol w:w="3050"/>
+        <w:gridCol w:w="3050"/>
       </w:tblGrid>
       <w:tr>
+        <w:trPr>
+          <w:trHeight w:val="312"/>
+        </w:trPr>
         <w:tc>
           <w:tcPr>
-            <w:tcW w:w="3020" w:type="dxa"/>
+            <w:tcW w:w="3049" w:type="dxa"/>
           </w:tcPr>
           <w:p>
             <w:pPr>
@@ -677,7 +824,7 @@
         </w:tc>
         <w:tc>
           <w:tcPr>
-            <w:tcW w:w="3021" w:type="dxa"/>
+            <w:tcW w:w="3050" w:type="dxa"/>
           </w:tcPr>
           <w:p>
             <w:pPr>
@@ -699,7 +846,7 @@
         </w:tc>
         <w:tc>
           <w:tcPr>
-            <w:tcW w:w="3021" w:type="dxa"/>
+            <w:tcW w:w="3050" w:type="dxa"/>
           </w:tcPr>
           <w:p>
             <w:pPr>
@@ -721,9 +868,12 @@
         </w:tc>
       </w:tr>
       <w:tr>
+        <w:trPr>
+          <w:trHeight w:val="1250"/>
+        </w:trPr>
         <w:tc>
           <w:tcPr>
-            <w:tcW w:w="3020" w:type="dxa"/>
+            <w:tcW w:w="3049" w:type="dxa"/>
           </w:tcPr>
           <w:p>
             <w:pPr>
@@ -745,28 +895,117 @@
         </w:tc>
         <w:tc>
           <w:tcPr>
-            <w:tcW w:w="3021" w:type="dxa"/>
+            <w:tcW w:w="3050" w:type="dxa"/>
           </w:tcPr>
           <w:p>
             <w:pPr>
               <w:rPr>
                 <w:rFonts w:ascii="Arial" w:hAnsi="Arial" w:cs="Arial"/>
-                <w:b/>
                 <w:sz w:val="24"/>
                 <w:szCs w:val="24"/>
               </w:rPr>
             </w:pPr>
+            <w:r>
+              <w:rPr>
+                <w:rFonts w:ascii="Arial" w:hAnsi="Arial" w:cs="Arial"/>
+                <w:sz w:val="24"/>
+                <w:szCs w:val="24"/>
+              </w:rPr>
+              <w:t>-</w:t>
+            </w:r>
+            <w:r>
+              <w:rPr>
+                <w:rFonts w:ascii="Arial" w:hAnsi="Arial" w:cs="Arial"/>
+                <w:sz w:val="24"/>
+                <w:szCs w:val="24"/>
+              </w:rPr>
+              <w:t xml:space="preserve"> </w:t>
+            </w:r>
+            <w:r>
+              <w:rPr>
+                <w:rFonts w:ascii="Arial" w:hAnsi="Arial" w:cs="Arial"/>
+                <w:sz w:val="24"/>
+                <w:szCs w:val="24"/>
+              </w:rPr>
+              <w:t>Easier 4 Quadrant Operation</w:t>
+            </w:r>
+            <w:r>
+              <w:rPr>
+                <w:rFonts w:ascii="Arial" w:hAnsi="Arial" w:cs="Arial"/>
+                <w:sz w:val="24"/>
+                <w:szCs w:val="24"/>
+              </w:rPr>
+              <w:t xml:space="preserve"> Implementation</w:t>
+            </w:r>
+          </w:p>
+          <w:p>
+            <w:pPr>
+              <w:rPr>
+                <w:rFonts w:ascii="Arial" w:hAnsi="Arial" w:cs="Arial"/>
+                <w:sz w:val="24"/>
+                <w:szCs w:val="24"/>
+              </w:rPr>
+            </w:pPr>
+            <w:r>
+              <w:rPr>
+                <w:rFonts w:ascii="Arial" w:hAnsi="Arial" w:cs="Arial"/>
+                <w:sz w:val="24"/>
+                <w:szCs w:val="24"/>
+              </w:rPr>
+              <w:t>- Low Output Ripple</w:t>
+            </w:r>
+          </w:p>
+          <w:p>
+            <w:pPr>
+              <w:rPr>
+                <w:rFonts w:ascii="Arial" w:hAnsi="Arial" w:cs="Arial"/>
+                <w:sz w:val="24"/>
+                <w:szCs w:val="24"/>
+              </w:rPr>
+            </w:pPr>
+            <w:r>
+              <w:rPr>
+                <w:rFonts w:ascii="Arial" w:hAnsi="Arial" w:cs="Arial"/>
+                <w:sz w:val="24"/>
+                <w:szCs w:val="24"/>
+              </w:rPr>
+              <w:t>- Less Passive Elements</w:t>
+            </w:r>
           </w:p>
         </w:tc>
         <w:tc>
           <w:tcPr>
-            <w:tcW w:w="3021" w:type="dxa"/>
+            <w:tcW w:w="3050" w:type="dxa"/>
           </w:tcPr>
           <w:p>
             <w:pPr>
               <w:rPr>
                 <w:rFonts w:ascii="Arial" w:hAnsi="Arial" w:cs="Arial"/>
-                <w:b/>
+                <w:sz w:val="24"/>
+                <w:szCs w:val="24"/>
+              </w:rPr>
+            </w:pPr>
+            <w:r>
+              <w:rPr>
+                <w:rFonts w:ascii="Arial" w:hAnsi="Arial" w:cs="Arial"/>
+                <w:sz w:val="24"/>
+                <w:szCs w:val="24"/>
+              </w:rPr>
+              <w:t>-</w:t>
+            </w:r>
+            <w:r>
+              <w:rPr>
+                <w:rFonts w:ascii="Arial" w:hAnsi="Arial" w:cs="Arial"/>
+                <w:sz w:val="24"/>
+                <w:szCs w:val="24"/>
+              </w:rPr>
+              <w:t xml:space="preserve"> Thyristor Control</w:t>
+            </w:r>
+          </w:p>
+          <w:p>
+            <w:pPr>
+              <w:rPr>
+                <w:rFonts w:ascii="Arial" w:hAnsi="Arial" w:cs="Arial"/>
                 <w:sz w:val="24"/>
                 <w:szCs w:val="24"/>
               </w:rPr>
@@ -775,9 +1014,12 @@
         </w:tc>
       </w:tr>
       <w:tr>
+        <w:trPr>
+          <w:trHeight w:val="937"/>
+        </w:trPr>
         <w:tc>
           <w:tcPr>
-            <w:tcW w:w="3020" w:type="dxa"/>
+            <w:tcW w:w="3049" w:type="dxa"/>
           </w:tcPr>
           <w:p>
             <w:pPr>
@@ -799,28 +1041,85 @@
         </w:tc>
         <w:tc>
           <w:tcPr>
-            <w:tcW w:w="3021" w:type="dxa"/>
+            <w:tcW w:w="3050" w:type="dxa"/>
           </w:tcPr>
           <w:p>
             <w:pPr>
               <w:rPr>
                 <w:rFonts w:ascii="Arial" w:hAnsi="Arial" w:cs="Arial"/>
-                <w:b/>
                 <w:sz w:val="24"/>
                 <w:szCs w:val="24"/>
               </w:rPr>
             </w:pPr>
+            <w:r>
+              <w:rPr>
+                <w:rFonts w:ascii="Arial" w:hAnsi="Arial" w:cs="Arial"/>
+                <w:sz w:val="24"/>
+                <w:szCs w:val="24"/>
+              </w:rPr>
+              <w:t>- Easier 4 Quadrant Operation Implementation</w:t>
+            </w:r>
+          </w:p>
+          <w:p>
+            <w:pPr>
+              <w:rPr>
+                <w:rFonts w:ascii="Arial" w:hAnsi="Arial" w:cs="Arial"/>
+                <w:sz w:val="24"/>
+                <w:szCs w:val="24"/>
+              </w:rPr>
+            </w:pPr>
+            <w:r>
+              <w:rPr>
+                <w:rFonts w:ascii="Arial" w:hAnsi="Arial" w:cs="Arial"/>
+                <w:sz w:val="24"/>
+                <w:szCs w:val="24"/>
+              </w:rPr>
+              <w:t>- Less Passive Elements</w:t>
+            </w:r>
           </w:p>
         </w:tc>
         <w:tc>
           <w:tcPr>
-            <w:tcW w:w="3021" w:type="dxa"/>
+            <w:tcW w:w="3050" w:type="dxa"/>
           </w:tcPr>
           <w:p>
             <w:pPr>
               <w:rPr>
                 <w:rFonts w:ascii="Arial" w:hAnsi="Arial" w:cs="Arial"/>
-                <w:b/>
+                <w:sz w:val="24"/>
+                <w:szCs w:val="24"/>
+              </w:rPr>
+            </w:pPr>
+            <w:r>
+              <w:rPr>
+                <w:rFonts w:ascii="Arial" w:hAnsi="Arial" w:cs="Arial"/>
+                <w:sz w:val="24"/>
+                <w:szCs w:val="24"/>
+              </w:rPr>
+              <w:t>- High Output Ripple</w:t>
+            </w:r>
+          </w:p>
+          <w:p>
+            <w:pPr>
+              <w:rPr>
+                <w:rFonts w:ascii="Arial" w:hAnsi="Arial" w:cs="Arial"/>
+                <w:sz w:val="24"/>
+                <w:szCs w:val="24"/>
+              </w:rPr>
+            </w:pPr>
+            <w:r>
+              <w:rPr>
+                <w:rFonts w:ascii="Arial" w:hAnsi="Arial" w:cs="Arial"/>
+                <w:sz w:val="24"/>
+                <w:szCs w:val="24"/>
+              </w:rPr>
+              <w:t>- Thyristor Control</w:t>
+            </w:r>
+          </w:p>
+          <w:p>
+            <w:pPr>
+              <w:rPr>
+                <w:rFonts w:ascii="Arial" w:hAnsi="Arial" w:cs="Arial"/>
                 <w:sz w:val="24"/>
                 <w:szCs w:val="24"/>
               </w:rPr>
@@ -829,9 +1128,12 @@
         </w:tc>
       </w:tr>
       <w:tr>
+        <w:trPr>
+          <w:trHeight w:val="1235"/>
+        </w:trPr>
         <w:tc>
           <w:tcPr>
-            <w:tcW w:w="3020" w:type="dxa"/>
+            <w:tcW w:w="3049" w:type="dxa"/>
           </w:tcPr>
           <w:p>
             <w:pPr>
@@ -853,32 +1155,105 @@
         </w:tc>
         <w:tc>
           <w:tcPr>
-            <w:tcW w:w="3021" w:type="dxa"/>
+            <w:tcW w:w="3050" w:type="dxa"/>
           </w:tcPr>
           <w:p>
             <w:pPr>
               <w:rPr>
                 <w:rFonts w:ascii="Arial" w:hAnsi="Arial" w:cs="Arial"/>
-                <w:b/>
                 <w:sz w:val="24"/>
                 <w:szCs w:val="24"/>
               </w:rPr>
             </w:pPr>
+            <w:r>
+              <w:rPr>
+                <w:rFonts w:ascii="Arial" w:hAnsi="Arial" w:cs="Arial"/>
+                <w:sz w:val="24"/>
+                <w:szCs w:val="24"/>
+              </w:rPr>
+              <w:t>- Easier Control</w:t>
+            </w:r>
+            <w:r>
+              <w:rPr>
+                <w:rFonts w:ascii="Arial" w:hAnsi="Arial" w:cs="Arial"/>
+                <w:sz w:val="24"/>
+                <w:szCs w:val="24"/>
+              </w:rPr>
+              <w:t xml:space="preserve"> of Semiconductors</w:t>
+            </w:r>
+          </w:p>
+          <w:p>
+            <w:pPr>
+              <w:rPr>
+                <w:rFonts w:ascii="Arial" w:hAnsi="Arial" w:cs="Arial"/>
+                <w:sz w:val="24"/>
+                <w:szCs w:val="24"/>
+              </w:rPr>
+            </w:pPr>
+            <w:r>
+              <w:rPr>
+                <w:rFonts w:ascii="Arial" w:hAnsi="Arial" w:cs="Arial"/>
+                <w:sz w:val="24"/>
+                <w:szCs w:val="24"/>
+              </w:rPr>
+              <w:t>- Easier Implementation</w:t>
+            </w:r>
+          </w:p>
+          <w:p>
+            <w:pPr>
+              <w:rPr>
+                <w:rFonts w:ascii="Arial" w:hAnsi="Arial" w:cs="Arial"/>
+                <w:sz w:val="24"/>
+                <w:szCs w:val="24"/>
+              </w:rPr>
+            </w:pPr>
+            <w:r>
+              <w:rPr>
+                <w:rFonts w:ascii="Arial" w:hAnsi="Arial" w:cs="Arial"/>
+                <w:sz w:val="24"/>
+                <w:szCs w:val="24"/>
+              </w:rPr>
+              <w:t>- Low Output Ripple</w:t>
+            </w:r>
           </w:p>
         </w:tc>
         <w:tc>
           <w:tcPr>
-            <w:tcW w:w="3021" w:type="dxa"/>
+            <w:tcW w:w="3050" w:type="dxa"/>
           </w:tcPr>
           <w:p>
             <w:pPr>
               <w:rPr>
                 <w:rFonts w:ascii="Arial" w:hAnsi="Arial" w:cs="Arial"/>
-                <w:b/>
                 <w:sz w:val="24"/>
                 <w:szCs w:val="24"/>
               </w:rPr>
             </w:pPr>
+            <w:r>
+              <w:rPr>
+                <w:rFonts w:ascii="Arial" w:hAnsi="Arial" w:cs="Arial"/>
+                <w:sz w:val="24"/>
+                <w:szCs w:val="24"/>
+              </w:rPr>
+              <w:t>- Hard Implementation of 4 Quadrant Operation</w:t>
+            </w:r>
+          </w:p>
+          <w:p>
+            <w:pPr>
+              <w:rPr>
+                <w:rFonts w:ascii="Arial" w:hAnsi="Arial" w:cs="Arial"/>
+                <w:sz w:val="24"/>
+                <w:szCs w:val="24"/>
+              </w:rPr>
+            </w:pPr>
+            <w:r>
+              <w:rPr>
+                <w:rFonts w:ascii="Arial" w:hAnsi="Arial" w:cs="Arial"/>
+                <w:sz w:val="24"/>
+                <w:szCs w:val="24"/>
+              </w:rPr>
+              <w:t>- More Passive Elements</w:t>
+            </w:r>
           </w:p>
         </w:tc>
       </w:tr>
@@ -887,15 +1262,191 @@
       <w:pPr>
         <w:rPr>
           <w:rFonts w:ascii="Arial" w:hAnsi="Arial" w:cs="Arial"/>
+          <w:sz w:val="24"/>
+          <w:szCs w:val="24"/>
+        </w:rPr>
+      </w:pPr>
+    </w:p>
+    <w:p>
+      <w:pPr>
+        <w:rPr>
+          <w:rFonts w:ascii="Arial" w:hAnsi="Arial" w:cs="Arial"/>
+          <w:sz w:val="24"/>
+          <w:szCs w:val="24"/>
+        </w:rPr>
+      </w:pPr>
+      <w:r>
+        <w:rPr>
+          <w:rFonts w:ascii="Arial" w:hAnsi="Arial" w:cs="Arial"/>
+          <w:sz w:val="24"/>
+          <w:szCs w:val="24"/>
+        </w:rPr>
+        <w:tab/>
+        <w:t>At first sight, 3-Phase Thyristor Rectifier is the best option because it requires less passive elements and 4-quadrant operation is easier to implement. However, the control of the thyristor rectifiers is hard to implement, because sampling of the phases is necessary for the gate</w:t>
+      </w:r>
+      <w:r>
+        <w:rPr>
+          <w:rFonts w:ascii="Arial" w:hAnsi="Arial" w:cs="Arial"/>
+          <w:sz w:val="24"/>
+          <w:szCs w:val="24"/>
+        </w:rPr>
+        <w:t xml:space="preserve"> driving. Therefore, we decided not the use thyristors to rectify the AC voltages. </w:t>
+      </w:r>
+    </w:p>
+    <w:p>
+      <w:pPr>
+        <w:rPr>
+          <w:rFonts w:ascii="Arial" w:hAnsi="Arial" w:cs="Arial"/>
+          <w:sz w:val="24"/>
+          <w:szCs w:val="24"/>
+        </w:rPr>
+      </w:pPr>
+      <w:r>
+        <w:rPr>
+          <w:rFonts w:ascii="Arial" w:hAnsi="Arial" w:cs="Arial"/>
+          <w:sz w:val="24"/>
+          <w:szCs w:val="24"/>
+        </w:rPr>
+        <w:tab/>
+        <w:t xml:space="preserve">The implementation of the diode rectifier with a buck converter is easier because no synchronization is needed. Even though this topology requires more passive elements, the control signals for the semiconductors is much easier compared to the thyristor rectifiers. Furthermore, the number of passive elements can be reduced if THD and efficiency of the drive is not an important issue. </w:t>
+      </w:r>
+    </w:p>
+    <w:p>
+      <w:pPr>
+        <w:rPr>
+          <w:rFonts w:ascii="Arial" w:hAnsi="Arial" w:cs="Arial"/>
+          <w:color w:val="2F5496" w:themeColor="accent1" w:themeShade="BF"/>
+          <w:sz w:val="24"/>
+          <w:szCs w:val="24"/>
+        </w:rPr>
+      </w:pPr>
+      <w:r>
+        <w:rPr>
+          <w:rFonts w:ascii="Arial" w:hAnsi="Arial" w:cs="Arial"/>
+          <w:color w:val="2F5496" w:themeColor="accent1" w:themeShade="BF"/>
+          <w:sz w:val="24"/>
+          <w:szCs w:val="24"/>
+        </w:rPr>
+        <w:tab/>
+      </w:r>
+      <w:r>
+        <w:rPr>
+          <w:rFonts w:ascii="Arial" w:hAnsi="Arial" w:cs="Arial"/>
+          <w:sz w:val="24"/>
+          <w:szCs w:val="24"/>
+        </w:rPr>
+        <w:t xml:space="preserve">Considering all these, we have decided to move on with the diode rectifier with a buck converter topology. </w:t>
+      </w:r>
+      <w:r>
+        <w:rPr>
+          <w:rFonts w:ascii="Arial" w:hAnsi="Arial" w:cs="Arial"/>
+          <w:sz w:val="24"/>
+          <w:szCs w:val="24"/>
+        </w:rPr>
+        <w:t xml:space="preserve">The schematic of the circuit is given below. </w:t>
+      </w:r>
+    </w:p>
+    <w:p>
+      <w:pPr>
+        <w:rPr>
+          <w:rFonts w:ascii="Arial" w:hAnsi="Arial" w:cs="Arial"/>
+          <w:color w:val="2F5496" w:themeColor="accent1" w:themeShade="BF"/>
+          <w:sz w:val="24"/>
+          <w:szCs w:val="24"/>
+        </w:rPr>
+      </w:pPr>
+    </w:p>
+    <w:p>
+      <w:pPr>
+        <w:rPr>
+          <w:rFonts w:ascii="Arial" w:hAnsi="Arial" w:cs="Arial"/>
+          <w:color w:val="2F5496" w:themeColor="accent1" w:themeShade="BF"/>
+          <w:sz w:val="24"/>
+          <w:szCs w:val="24"/>
+        </w:rPr>
+      </w:pPr>
+    </w:p>
+    <w:p>
+      <w:pPr>
+        <w:rPr>
+          <w:rFonts w:ascii="Arial" w:hAnsi="Arial" w:cs="Arial"/>
+          <w:color w:val="2F5496" w:themeColor="accent1" w:themeShade="BF"/>
+          <w:sz w:val="24"/>
+          <w:szCs w:val="24"/>
+        </w:rPr>
+      </w:pPr>
+    </w:p>
+    <w:p>
+      <w:pPr>
+        <w:rPr>
+          <w:rFonts w:ascii="Arial" w:hAnsi="Arial" w:cs="Arial"/>
+          <w:color w:val="2F5496" w:themeColor="accent1" w:themeShade="BF"/>
+          <w:sz w:val="24"/>
+          <w:szCs w:val="24"/>
+        </w:rPr>
+      </w:pPr>
+    </w:p>
+    <w:p>
+      <w:pPr>
+        <w:rPr>
+          <w:rFonts w:ascii="Arial" w:hAnsi="Arial" w:cs="Arial"/>
+          <w:color w:val="2F5496" w:themeColor="accent1" w:themeShade="BF"/>
+          <w:sz w:val="24"/>
+          <w:szCs w:val="24"/>
+        </w:rPr>
+      </w:pPr>
+    </w:p>
+    <w:p>
+      <w:pPr>
+        <w:rPr>
+          <w:rFonts w:ascii="Arial" w:hAnsi="Arial" w:cs="Arial"/>
+          <w:color w:val="2F5496" w:themeColor="accent1" w:themeShade="BF"/>
+          <w:sz w:val="24"/>
+          <w:szCs w:val="24"/>
+        </w:rPr>
+      </w:pPr>
+    </w:p>
+    <w:p>
+      <w:pPr>
+        <w:rPr>
+          <w:rFonts w:ascii="Arial" w:hAnsi="Arial" w:cs="Arial"/>
+          <w:color w:val="2F5496" w:themeColor="accent1" w:themeShade="BF"/>
+          <w:sz w:val="24"/>
+          <w:szCs w:val="24"/>
+        </w:rPr>
+      </w:pPr>
+    </w:p>
+    <w:p>
+      <w:pPr>
+        <w:rPr>
+          <w:rFonts w:ascii="Arial" w:hAnsi="Arial" w:cs="Arial"/>
+          <w:color w:val="2F5496" w:themeColor="accent1" w:themeShade="BF"/>
+          <w:sz w:val="24"/>
+          <w:szCs w:val="24"/>
+        </w:rPr>
+      </w:pPr>
+    </w:p>
+    <w:p>
+      <w:pPr>
+        <w:rPr>
+          <w:rFonts w:ascii="Arial" w:hAnsi="Arial" w:cs="Arial"/>
+          <w:color w:val="2F5496" w:themeColor="accent1" w:themeShade="BF"/>
+          <w:sz w:val="24"/>
+          <w:szCs w:val="24"/>
+        </w:rPr>
+      </w:pPr>
+    </w:p>
+    <w:p>
+      <w:pPr>
+        <w:rPr>
+          <w:rFonts w:ascii="Arial" w:hAnsi="Arial" w:cs="Arial"/>
           <w:b/>
           <w:color w:val="2F5496" w:themeColor="accent1" w:themeShade="BF"/>
           <w:sz w:val="28"/>
           <w:szCs w:val="28"/>
         </w:rPr>
       </w:pPr>
-    </w:p>
-    <w:p>
-      <w:pPr>
+      <w:r>
         <w:rPr>
           <w:rFonts w:ascii="Arial" w:hAnsi="Arial" w:cs="Arial"/>
           <w:b/>
@@ -903,6 +1454,18 @@
           <w:sz w:val="28"/>
           <w:szCs w:val="28"/>
         </w:rPr>
+        <w:lastRenderedPageBreak/>
+        <w:t>Modeling of the topology</w:t>
+      </w:r>
+    </w:p>
+    <w:p>
+      <w:pPr>
+        <w:rPr>
+          <w:rFonts w:ascii="Arial" w:hAnsi="Arial" w:cs="Arial"/>
+          <w:color w:val="000000" w:themeColor="text1"/>
+          <w:sz w:val="24"/>
+          <w:szCs w:val="24"/>
+        </w:rPr>
       </w:pPr>
       <w:r>
         <w:rPr>
@@ -912,8 +1475,1024 @@
           <w:sz w:val="28"/>
           <w:szCs w:val="28"/>
         </w:rPr>
-        <w:t>Computer simulations</w:t>
-      </w:r>
+        <w:tab/>
+      </w:r>
+      <w:r>
+        <w:rPr>
+          <w:rFonts w:ascii="Arial" w:hAnsi="Arial" w:cs="Arial"/>
+          <w:color w:val="000000" w:themeColor="text1"/>
+          <w:sz w:val="24"/>
+          <w:szCs w:val="24"/>
+        </w:rPr>
+        <w:t>After deciding on the</w:t>
+      </w:r>
+      <w:r>
+        <w:rPr>
+          <w:rFonts w:ascii="Arial" w:hAnsi="Arial" w:cs="Arial"/>
+          <w:color w:val="000000" w:themeColor="text1"/>
+          <w:sz w:val="24"/>
+          <w:szCs w:val="24"/>
+        </w:rPr>
+        <w:t xml:space="preserve"> converter topology.</w:t>
+      </w:r>
+      <w:r>
+        <w:rPr>
+          <w:rFonts w:ascii="Arial" w:hAnsi="Arial" w:cs="Arial"/>
+          <w:color w:val="000000" w:themeColor="text1"/>
+          <w:sz w:val="24"/>
+          <w:szCs w:val="24"/>
+        </w:rPr>
+        <w:t xml:space="preserve"> The model is constructed on Simulink and component selection </w:t>
+      </w:r>
+      <w:r>
+        <w:rPr>
+          <w:rFonts w:ascii="Arial" w:hAnsi="Arial" w:cs="Arial"/>
+          <w:color w:val="000000" w:themeColor="text1"/>
+          <w:sz w:val="24"/>
+          <w:szCs w:val="24"/>
+        </w:rPr>
+        <w:t xml:space="preserve">is </w:t>
+      </w:r>
+      <w:r>
+        <w:rPr>
+          <w:rFonts w:ascii="Arial" w:hAnsi="Arial" w:cs="Arial"/>
+          <w:color w:val="000000" w:themeColor="text1"/>
+          <w:sz w:val="24"/>
+          <w:szCs w:val="24"/>
+        </w:rPr>
+        <w:t>made accordingly.</w:t>
+      </w:r>
+      <w:r>
+        <w:rPr>
+          <w:rFonts w:ascii="Arial" w:hAnsi="Arial" w:cs="Arial"/>
+          <w:color w:val="000000" w:themeColor="text1"/>
+          <w:sz w:val="24"/>
+          <w:szCs w:val="24"/>
+        </w:rPr>
+        <w:t xml:space="preserve"> The DC Motor to be driven has 220V voltage rating and 2800W power output.</w:t>
+      </w:r>
+      <w:r>
+        <w:rPr>
+          <w:rFonts w:ascii="Arial" w:hAnsi="Arial" w:cs="Arial"/>
+          <w:color w:val="000000" w:themeColor="text1"/>
+          <w:sz w:val="24"/>
+          <w:szCs w:val="24"/>
+        </w:rPr>
+        <w:t xml:space="preserve"> The other specifications of the DC motor are as follows:</w:t>
+      </w:r>
+    </w:p>
+    <w:p>
+      <w:pPr>
+        <w:ind w:firstLine="708"/>
+        <w:rPr>
+          <w:rFonts w:ascii="Arial" w:hAnsi="Arial" w:cs="Arial"/>
+          <w:color w:val="000000" w:themeColor="text1"/>
+          <w:sz w:val="24"/>
+          <w:szCs w:val="24"/>
+        </w:rPr>
+      </w:pPr>
+      <w:r>
+        <w:rPr>
+          <w:rFonts w:ascii="Arial" w:hAnsi="Arial" w:cs="Arial"/>
+          <w:color w:val="000000" w:themeColor="text1"/>
+          <w:sz w:val="24"/>
+          <w:szCs w:val="24"/>
+        </w:rPr>
+        <w:t xml:space="preserve">-  </w:t>
+      </w:r>
+      <w:r>
+        <w:rPr>
+          <w:rFonts w:ascii="Arial" w:hAnsi="Arial" w:cs="Arial"/>
+          <w:color w:val="000000" w:themeColor="text1"/>
+          <w:sz w:val="24"/>
+          <w:szCs w:val="24"/>
+        </w:rPr>
+        <w:t xml:space="preserve">Armature Winding: 28 Ω, 13.3 </w:t>
+      </w:r>
+      <w:proofErr w:type="spellStart"/>
+      <w:r>
+        <w:rPr>
+          <w:rFonts w:ascii="Arial" w:hAnsi="Arial" w:cs="Arial"/>
+          <w:color w:val="000000" w:themeColor="text1"/>
+          <w:sz w:val="24"/>
+          <w:szCs w:val="24"/>
+        </w:rPr>
+        <w:t>mH</w:t>
+      </w:r>
+      <w:proofErr w:type="spellEnd"/>
+    </w:p>
+    <w:p>
+      <w:pPr>
+        <w:ind w:firstLine="708"/>
+        <w:rPr>
+          <w:rFonts w:ascii="Arial" w:hAnsi="Arial" w:cs="Arial"/>
+          <w:color w:val="000000" w:themeColor="text1"/>
+          <w:sz w:val="24"/>
+          <w:szCs w:val="24"/>
+        </w:rPr>
+      </w:pPr>
+      <w:r>
+        <w:rPr>
+          <w:rFonts w:ascii="Arial" w:hAnsi="Arial" w:cs="Arial"/>
+          <w:color w:val="000000" w:themeColor="text1"/>
+          <w:sz w:val="24"/>
+          <w:szCs w:val="24"/>
+        </w:rPr>
+        <w:t xml:space="preserve">-  </w:t>
+      </w:r>
+      <w:r>
+        <w:rPr>
+          <w:rFonts w:ascii="Arial" w:hAnsi="Arial" w:cs="Arial"/>
+          <w:color w:val="000000" w:themeColor="text1"/>
+          <w:sz w:val="24"/>
+          <w:szCs w:val="24"/>
+        </w:rPr>
+        <w:t xml:space="preserve">Series Winding: 65 </w:t>
+      </w:r>
+      <w:proofErr w:type="spellStart"/>
+      <w:r>
+        <w:rPr>
+          <w:rFonts w:ascii="Arial" w:hAnsi="Arial" w:cs="Arial"/>
+          <w:color w:val="000000" w:themeColor="text1"/>
+          <w:sz w:val="24"/>
+          <w:szCs w:val="24"/>
+        </w:rPr>
+        <w:t>mΩ</w:t>
+      </w:r>
+      <w:proofErr w:type="spellEnd"/>
+      <w:r>
+        <w:rPr>
+          <w:rFonts w:ascii="Arial" w:hAnsi="Arial" w:cs="Arial"/>
+          <w:color w:val="000000" w:themeColor="text1"/>
+          <w:sz w:val="24"/>
+          <w:szCs w:val="24"/>
+        </w:rPr>
+        <w:t xml:space="preserve">, 260 </w:t>
+      </w:r>
+      <w:proofErr w:type="spellStart"/>
+      <w:r>
+        <w:rPr>
+          <w:rFonts w:ascii="Arial" w:hAnsi="Arial" w:cs="Arial"/>
+          <w:color w:val="000000" w:themeColor="text1"/>
+          <w:sz w:val="24"/>
+          <w:szCs w:val="24"/>
+        </w:rPr>
+        <w:t>uH</w:t>
+      </w:r>
+      <w:proofErr w:type="spellEnd"/>
+    </w:p>
+    <w:p>
+      <w:pPr>
+        <w:ind w:firstLine="708"/>
+        <w:rPr>
+          <w:rFonts w:ascii="Arial" w:hAnsi="Arial" w:cs="Arial"/>
+          <w:color w:val="000000" w:themeColor="text1"/>
+          <w:sz w:val="24"/>
+          <w:szCs w:val="24"/>
+        </w:rPr>
+      </w:pPr>
+      <w:r>
+        <w:rPr>
+          <w:rFonts w:ascii="Arial" w:hAnsi="Arial" w:cs="Arial"/>
+          <w:color w:val="000000" w:themeColor="text1"/>
+          <w:sz w:val="24"/>
+          <w:szCs w:val="24"/>
+        </w:rPr>
+        <w:t xml:space="preserve">-  </w:t>
+      </w:r>
+      <w:r>
+        <w:rPr>
+          <w:rFonts w:ascii="Arial" w:hAnsi="Arial" w:cs="Arial"/>
+          <w:color w:val="000000" w:themeColor="text1"/>
+          <w:sz w:val="24"/>
+          <w:szCs w:val="24"/>
+        </w:rPr>
+        <w:t xml:space="preserve">Shunt Winding: 8.26 </w:t>
+      </w:r>
+      <w:proofErr w:type="spellStart"/>
+      <w:r>
+        <w:rPr>
+          <w:rFonts w:ascii="Arial" w:hAnsi="Arial" w:cs="Arial"/>
+          <w:color w:val="000000" w:themeColor="text1"/>
+          <w:sz w:val="24"/>
+          <w:szCs w:val="24"/>
+        </w:rPr>
+        <w:t>kΩ</w:t>
+      </w:r>
+      <w:proofErr w:type="spellEnd"/>
+      <w:r>
+        <w:rPr>
+          <w:rFonts w:ascii="Arial" w:hAnsi="Arial" w:cs="Arial"/>
+          <w:color w:val="000000" w:themeColor="text1"/>
+          <w:sz w:val="24"/>
+          <w:szCs w:val="24"/>
+        </w:rPr>
+        <w:t>, 6.4 H</w:t>
+      </w:r>
+    </w:p>
+    <w:p>
+      <w:pPr>
+        <w:ind w:firstLine="708"/>
+        <w:rPr>
+          <w:rFonts w:ascii="Arial" w:hAnsi="Arial" w:cs="Arial"/>
+          <w:color w:val="000000" w:themeColor="text1"/>
+          <w:sz w:val="24"/>
+          <w:szCs w:val="24"/>
+        </w:rPr>
+      </w:pPr>
+      <w:r>
+        <w:rPr>
+          <w:rFonts w:ascii="Arial" w:hAnsi="Arial" w:cs="Arial"/>
+          <w:color w:val="000000" w:themeColor="text1"/>
+          <w:sz w:val="24"/>
+          <w:szCs w:val="24"/>
+        </w:rPr>
+        <w:t xml:space="preserve">-  </w:t>
+      </w:r>
+      <w:proofErr w:type="spellStart"/>
+      <w:r>
+        <w:rPr>
+          <w:rFonts w:ascii="Arial" w:hAnsi="Arial" w:cs="Arial"/>
+          <w:color w:val="000000" w:themeColor="text1"/>
+          <w:sz w:val="24"/>
+          <w:szCs w:val="24"/>
+        </w:rPr>
+        <w:t>Interpoles</w:t>
+      </w:r>
+      <w:proofErr w:type="spellEnd"/>
+      <w:r>
+        <w:rPr>
+          <w:rFonts w:ascii="Arial" w:hAnsi="Arial" w:cs="Arial"/>
+          <w:color w:val="000000" w:themeColor="text1"/>
+          <w:sz w:val="24"/>
+          <w:szCs w:val="24"/>
+        </w:rPr>
+        <w:t xml:space="preserve"> Winding: 0.8 Ω, 5.8 </w:t>
+      </w:r>
+      <w:proofErr w:type="spellStart"/>
+      <w:r>
+        <w:rPr>
+          <w:rFonts w:ascii="Arial" w:hAnsi="Arial" w:cs="Arial"/>
+          <w:color w:val="000000" w:themeColor="text1"/>
+          <w:sz w:val="24"/>
+          <w:szCs w:val="24"/>
+        </w:rPr>
+        <w:t>mH</w:t>
+      </w:r>
+      <w:proofErr w:type="spellEnd"/>
+    </w:p>
+    <w:p>
+      <w:pPr>
+        <w:ind w:firstLine="708"/>
+        <w:rPr>
+          <w:rFonts w:ascii="Arial" w:hAnsi="Arial" w:cs="Arial"/>
+          <w:color w:val="000000" w:themeColor="text1"/>
+          <w:sz w:val="24"/>
+          <w:szCs w:val="24"/>
+        </w:rPr>
+      </w:pPr>
+      <w:r>
+        <w:rPr>
+          <w:rFonts w:ascii="Arial" w:hAnsi="Arial" w:cs="Arial"/>
+          <w:color w:val="000000" w:themeColor="text1"/>
+          <w:sz w:val="24"/>
+          <w:szCs w:val="24"/>
+        </w:rPr>
+        <w:t>We modeled the motor with the shunt field because it</w:t>
+      </w:r>
+      <w:r>
+        <w:rPr>
+          <w:rFonts w:ascii="Arial" w:hAnsi="Arial" w:cs="Arial"/>
+          <w:color w:val="000000" w:themeColor="text1"/>
+          <w:sz w:val="24"/>
+          <w:szCs w:val="24"/>
+        </w:rPr>
+        <w:t xml:space="preserve"> is</w:t>
+      </w:r>
+      <w:r>
+        <w:rPr>
+          <w:rFonts w:ascii="Arial" w:hAnsi="Arial" w:cs="Arial"/>
+          <w:color w:val="000000" w:themeColor="text1"/>
+          <w:sz w:val="24"/>
+          <w:szCs w:val="24"/>
+        </w:rPr>
+        <w:t xml:space="preserve"> more suitable for the no load operations. </w:t>
+      </w:r>
+    </w:p>
+    <w:p>
+      <w:pPr>
+        <w:ind w:firstLine="708"/>
+        <w:rPr>
+          <w:rFonts w:ascii="Arial" w:hAnsi="Arial" w:cs="Arial"/>
+          <w:b/>
+          <w:sz w:val="24"/>
+          <w:szCs w:val="24"/>
+        </w:rPr>
+      </w:pPr>
+      <w:r>
+        <w:rPr>
+          <w:rFonts w:ascii="Arial" w:hAnsi="Arial" w:cs="Arial"/>
+          <w:b/>
+          <w:sz w:val="24"/>
+          <w:szCs w:val="24"/>
+        </w:rPr>
+        <w:t>Component</w:t>
+      </w:r>
+      <w:r>
+        <w:rPr>
+          <w:rFonts w:ascii="Arial" w:hAnsi="Arial" w:cs="Arial"/>
+          <w:b/>
+          <w:sz w:val="24"/>
+          <w:szCs w:val="24"/>
+        </w:rPr>
+        <w:t xml:space="preserve"> Selection</w:t>
+      </w:r>
+    </w:p>
+    <w:p>
+      <w:pPr>
+        <w:rPr>
+          <w:rFonts w:ascii="Arial" w:hAnsi="Arial" w:cs="Arial"/>
+          <w:color w:val="000000" w:themeColor="text1"/>
+          <w:sz w:val="24"/>
+          <w:szCs w:val="24"/>
+        </w:rPr>
+      </w:pPr>
+      <w:r>
+        <w:rPr>
+          <w:rFonts w:ascii="Arial" w:hAnsi="Arial" w:cs="Arial"/>
+          <w:color w:val="2F5496" w:themeColor="accent1" w:themeShade="BF"/>
+          <w:sz w:val="24"/>
+          <w:szCs w:val="24"/>
+        </w:rPr>
+        <w:tab/>
+      </w:r>
+      <w:r>
+        <w:rPr>
+          <w:rFonts w:ascii="Arial" w:hAnsi="Arial" w:cs="Arial"/>
+          <w:color w:val="000000" w:themeColor="text1"/>
+          <w:sz w:val="24"/>
+          <w:szCs w:val="24"/>
+        </w:rPr>
+        <w:t>The required components are listed</w:t>
+      </w:r>
+      <w:bookmarkStart w:id="11" w:name="_GoBack"/>
+      <w:bookmarkEnd w:id="11"/>
+      <w:r>
+        <w:rPr>
+          <w:rFonts w:ascii="Arial" w:hAnsi="Arial" w:cs="Arial"/>
+          <w:color w:val="000000" w:themeColor="text1"/>
+          <w:sz w:val="24"/>
+          <w:szCs w:val="24"/>
+        </w:rPr>
+        <w:t xml:space="preserve"> below.</w:t>
+      </w:r>
+    </w:p>
+    <w:p>
+      <w:pPr>
+        <w:rPr>
+          <w:rFonts w:ascii="Arial" w:hAnsi="Arial" w:cs="Arial"/>
+          <w:color w:val="000000" w:themeColor="text1"/>
+          <w:sz w:val="24"/>
+          <w:szCs w:val="24"/>
+        </w:rPr>
+      </w:pPr>
+      <w:r>
+        <w:rPr>
+          <w:rFonts w:ascii="Arial" w:hAnsi="Arial" w:cs="Arial"/>
+          <w:color w:val="000000" w:themeColor="text1"/>
+          <w:sz w:val="24"/>
+          <w:szCs w:val="24"/>
+        </w:rPr>
+        <w:tab/>
+        <w:t xml:space="preserve">- </w:t>
+      </w:r>
+      <w:r>
+        <w:rPr>
+          <w:rFonts w:ascii="Arial" w:hAnsi="Arial" w:cs="Arial"/>
+          <w:color w:val="000000" w:themeColor="text1"/>
+          <w:sz w:val="24"/>
+          <w:szCs w:val="24"/>
+        </w:rPr>
+        <w:t>2 Capacitors</w:t>
+      </w:r>
+    </w:p>
+    <w:p>
+      <w:pPr>
+        <w:rPr>
+          <w:rFonts w:ascii="Arial" w:hAnsi="Arial" w:cs="Arial"/>
+          <w:color w:val="000000" w:themeColor="text1"/>
+          <w:sz w:val="24"/>
+          <w:szCs w:val="24"/>
+        </w:rPr>
+      </w:pPr>
+      <w:r>
+        <w:rPr>
+          <w:rFonts w:ascii="Arial" w:hAnsi="Arial" w:cs="Arial"/>
+          <w:color w:val="000000" w:themeColor="text1"/>
+          <w:sz w:val="24"/>
+          <w:szCs w:val="24"/>
+        </w:rPr>
+        <w:tab/>
+        <w:t xml:space="preserve">- </w:t>
+      </w:r>
+      <w:r>
+        <w:rPr>
+          <w:rFonts w:ascii="Arial" w:hAnsi="Arial" w:cs="Arial"/>
+          <w:color w:val="000000" w:themeColor="text1"/>
+          <w:sz w:val="24"/>
+          <w:szCs w:val="24"/>
+        </w:rPr>
+        <w:t xml:space="preserve">1 Inductor </w:t>
+      </w:r>
+    </w:p>
+    <w:p>
+      <w:pPr>
+        <w:rPr>
+          <w:rFonts w:ascii="Arial" w:hAnsi="Arial" w:cs="Arial"/>
+          <w:color w:val="000000" w:themeColor="text1"/>
+          <w:sz w:val="24"/>
+          <w:szCs w:val="24"/>
+        </w:rPr>
+      </w:pPr>
+      <w:r>
+        <w:rPr>
+          <w:rFonts w:ascii="Arial" w:hAnsi="Arial" w:cs="Arial"/>
+          <w:color w:val="000000" w:themeColor="text1"/>
+          <w:sz w:val="24"/>
+          <w:szCs w:val="24"/>
+        </w:rPr>
+        <w:tab/>
+        <w:t xml:space="preserve">- </w:t>
+      </w:r>
+      <w:r>
+        <w:rPr>
+          <w:rFonts w:ascii="Arial" w:hAnsi="Arial" w:cs="Arial"/>
+          <w:color w:val="000000" w:themeColor="text1"/>
+          <w:sz w:val="24"/>
+          <w:szCs w:val="24"/>
+        </w:rPr>
+        <w:t>1 Switching element</w:t>
+      </w:r>
+    </w:p>
+    <w:p>
+      <w:pPr>
+        <w:rPr>
+          <w:rFonts w:ascii="Arial" w:hAnsi="Arial" w:cs="Arial"/>
+          <w:color w:val="000000" w:themeColor="text1"/>
+          <w:sz w:val="24"/>
+          <w:szCs w:val="24"/>
+        </w:rPr>
+      </w:pPr>
+      <w:r>
+        <w:rPr>
+          <w:rFonts w:ascii="Arial" w:hAnsi="Arial" w:cs="Arial"/>
+          <w:color w:val="000000" w:themeColor="text1"/>
+          <w:sz w:val="24"/>
+          <w:szCs w:val="24"/>
+        </w:rPr>
+        <w:tab/>
+        <w:t xml:space="preserve">- </w:t>
+      </w:r>
+      <w:r>
+        <w:rPr>
+          <w:rFonts w:ascii="Arial" w:hAnsi="Arial" w:cs="Arial"/>
+          <w:color w:val="000000" w:themeColor="text1"/>
+          <w:sz w:val="24"/>
+          <w:szCs w:val="24"/>
+        </w:rPr>
+        <w:t>1 3-Phase Diode Bridge Rectifier</w:t>
+      </w:r>
+    </w:p>
+    <w:p>
+      <w:pPr>
+        <w:rPr>
+          <w:rFonts w:ascii="Arial" w:hAnsi="Arial" w:cs="Arial"/>
+          <w:color w:val="000000" w:themeColor="text1"/>
+          <w:sz w:val="24"/>
+          <w:szCs w:val="24"/>
+        </w:rPr>
+      </w:pPr>
+      <w:r>
+        <w:rPr>
+          <w:rFonts w:ascii="Arial" w:hAnsi="Arial" w:cs="Arial"/>
+          <w:color w:val="000000" w:themeColor="text1"/>
+          <w:sz w:val="24"/>
+          <w:szCs w:val="24"/>
+        </w:rPr>
+        <w:tab/>
+        <w:t xml:space="preserve">- </w:t>
+      </w:r>
+      <w:r>
+        <w:rPr>
+          <w:rFonts w:ascii="Arial" w:hAnsi="Arial" w:cs="Arial"/>
+          <w:color w:val="000000" w:themeColor="text1"/>
+          <w:sz w:val="24"/>
+          <w:szCs w:val="24"/>
+        </w:rPr>
+        <w:t>1 Diode</w:t>
+      </w:r>
+    </w:p>
+    <w:p>
+      <w:pPr>
+        <w:ind w:firstLine="708"/>
+        <w:rPr>
+          <w:rFonts w:ascii="Arial" w:hAnsi="Arial" w:cs="Arial"/>
+          <w:color w:val="000000" w:themeColor="text1"/>
+          <w:sz w:val="24"/>
+          <w:szCs w:val="24"/>
+        </w:rPr>
+      </w:pPr>
+      <w:r>
+        <w:rPr>
+          <w:rFonts w:ascii="Arial" w:hAnsi="Arial" w:cs="Arial"/>
+          <w:color w:val="000000" w:themeColor="text1"/>
+          <w:sz w:val="24"/>
+          <w:szCs w:val="24"/>
+        </w:rPr>
+        <w:t>The</w:t>
+      </w:r>
+      <w:r>
+        <w:rPr>
+          <w:rFonts w:ascii="Arial" w:hAnsi="Arial" w:cs="Arial"/>
+          <w:color w:val="000000" w:themeColor="text1"/>
+          <w:sz w:val="24"/>
+          <w:szCs w:val="24"/>
+        </w:rPr>
+        <w:t xml:space="preserve"> RMS of the line to neutral voltage of the 3-phase line is chosen as 95V which provides around 220V DC voltage at the output of the diode rectifier. At no load, the voltage and current values are observed</w:t>
+      </w:r>
+      <w:r>
+        <w:rPr>
+          <w:rFonts w:ascii="Arial" w:hAnsi="Arial" w:cs="Arial"/>
+          <w:color w:val="000000" w:themeColor="text1"/>
+          <w:sz w:val="24"/>
+          <w:szCs w:val="24"/>
+        </w:rPr>
+        <w:t xml:space="preserve"> for each components and ratings of the components is made accordingly. </w:t>
+      </w:r>
+    </w:p>
+    <w:p>
+      <w:pPr>
+        <w:ind w:firstLine="708"/>
+        <w:rPr>
+          <w:rFonts w:ascii="Arial" w:hAnsi="Arial" w:cs="Arial"/>
+          <w:color w:val="000000" w:themeColor="text1"/>
+          <w:sz w:val="24"/>
+          <w:szCs w:val="24"/>
+        </w:rPr>
+      </w:pPr>
+      <w:r>
+        <w:rPr>
+          <w:rFonts w:ascii="Arial" w:hAnsi="Arial" w:cs="Arial"/>
+          <w:color w:val="000000" w:themeColor="text1"/>
+          <w:sz w:val="24"/>
+          <w:szCs w:val="24"/>
+        </w:rPr>
+        <w:t>The capacitors are chosen as</w:t>
+      </w:r>
+      <w:r>
+        <w:rPr>
+          <w:rFonts w:ascii="Arial" w:hAnsi="Arial" w:cs="Arial"/>
+          <w:color w:val="000000" w:themeColor="text1"/>
+          <w:sz w:val="24"/>
+          <w:szCs w:val="24"/>
+        </w:rPr>
+        <w:t xml:space="preserve"> aluminum electrolytic whose ratings are</w:t>
+      </w:r>
+      <w:r>
+        <w:rPr>
+          <w:rFonts w:ascii="Arial" w:hAnsi="Arial" w:cs="Arial"/>
+          <w:color w:val="000000" w:themeColor="text1"/>
+          <w:sz w:val="24"/>
+          <w:szCs w:val="24"/>
+        </w:rPr>
+        <w:t xml:space="preserve"> 450V 680µF. </w:t>
+      </w:r>
+      <w:r>
+        <w:rPr>
+          <w:rFonts w:ascii="Arial" w:hAnsi="Arial" w:cs="Arial"/>
+          <w:color w:val="000000" w:themeColor="text1"/>
+          <w:sz w:val="24"/>
+          <w:szCs w:val="24"/>
+        </w:rPr>
+        <w:t xml:space="preserve">We couldn’t find the datasheet of the capacitors. They are named </w:t>
+      </w:r>
+      <w:proofErr w:type="spellStart"/>
+      <w:r>
+        <w:rPr>
+          <w:rFonts w:ascii="Arial" w:hAnsi="Arial" w:cs="Arial"/>
+          <w:color w:val="000000" w:themeColor="text1"/>
+          <w:sz w:val="24"/>
+          <w:szCs w:val="24"/>
+        </w:rPr>
+        <w:t>Kendeil</w:t>
+      </w:r>
+      <w:proofErr w:type="spellEnd"/>
+      <w:r>
+        <w:rPr>
+          <w:rFonts w:ascii="Arial" w:hAnsi="Arial" w:cs="Arial"/>
+          <w:color w:val="000000" w:themeColor="text1"/>
+          <w:sz w:val="24"/>
+          <w:szCs w:val="24"/>
+        </w:rPr>
+        <w:t xml:space="preserve"> K01450381. </w:t>
+      </w:r>
+    </w:p>
+    <w:p>
+      <w:pPr>
+        <w:ind w:firstLine="708"/>
+        <w:rPr>
+          <w:rFonts w:ascii="Arial" w:hAnsi="Arial" w:cs="Arial"/>
+          <w:color w:val="000000" w:themeColor="text1"/>
+          <w:sz w:val="24"/>
+          <w:szCs w:val="24"/>
+        </w:rPr>
+      </w:pPr>
+      <w:r>
+        <w:rPr>
+          <w:rFonts w:ascii="Arial" w:hAnsi="Arial" w:cs="Arial"/>
+          <w:color w:val="000000" w:themeColor="text1"/>
+          <w:sz w:val="24"/>
+          <w:szCs w:val="24"/>
+        </w:rPr>
+        <w:t>The average voltage across the 3-phase diode bridge rectifier is 222V. However, while starting the voltage value reached up to 383.6V.</w:t>
+      </w:r>
+      <w:r>
+        <w:rPr>
+          <w:rFonts w:ascii="Arial" w:hAnsi="Arial" w:cs="Arial"/>
+          <w:color w:val="000000" w:themeColor="text1"/>
+          <w:sz w:val="24"/>
+          <w:szCs w:val="24"/>
+        </w:rPr>
+        <w:t xml:space="preserve"> The average output current is 7.46A however the current swings between 0 and 28.65A</w:t>
+      </w:r>
+      <w:r>
+        <w:rPr>
+          <w:rFonts w:ascii="Arial" w:hAnsi="Arial" w:cs="Arial"/>
+          <w:color w:val="000000" w:themeColor="text1"/>
+          <w:sz w:val="24"/>
+          <w:szCs w:val="24"/>
+        </w:rPr>
+        <w:t>. Th</w:t>
+      </w:r>
+      <w:r>
+        <w:rPr>
+          <w:rFonts w:ascii="Arial" w:hAnsi="Arial" w:cs="Arial"/>
+          <w:color w:val="000000" w:themeColor="text1"/>
+          <w:sz w:val="24"/>
+          <w:szCs w:val="24"/>
+        </w:rPr>
+        <w:t>e reason for this</w:t>
+      </w:r>
+      <w:r>
+        <w:rPr>
+          <w:rFonts w:ascii="Arial" w:hAnsi="Arial" w:cs="Arial"/>
+          <w:color w:val="000000" w:themeColor="text1"/>
+          <w:sz w:val="24"/>
+          <w:szCs w:val="24"/>
+        </w:rPr>
+        <w:t xml:space="preserve"> </w:t>
+      </w:r>
+      <w:r>
+        <w:rPr>
+          <w:rFonts w:ascii="Arial" w:hAnsi="Arial" w:cs="Arial"/>
+          <w:color w:val="000000" w:themeColor="text1"/>
+          <w:sz w:val="24"/>
+          <w:szCs w:val="24"/>
+        </w:rPr>
+        <w:t xml:space="preserve">swing </w:t>
+      </w:r>
+      <w:r>
+        <w:rPr>
+          <w:rFonts w:ascii="Arial" w:hAnsi="Arial" w:cs="Arial"/>
+          <w:color w:val="000000" w:themeColor="text1"/>
+          <w:sz w:val="24"/>
+          <w:szCs w:val="24"/>
+        </w:rPr>
+        <w:t>is because we only used a capacitor for the filtering at the output of the rectifier.</w:t>
+      </w:r>
+      <w:r>
+        <w:rPr>
+          <w:rFonts w:ascii="Arial" w:hAnsi="Arial" w:cs="Arial"/>
+          <w:color w:val="000000" w:themeColor="text1"/>
+          <w:sz w:val="24"/>
+          <w:szCs w:val="24"/>
+        </w:rPr>
+        <w:t xml:space="preserve"> </w:t>
+      </w:r>
+      <w:r>
+        <w:rPr>
+          <w:rFonts w:ascii="Arial" w:hAnsi="Arial" w:cs="Arial"/>
+          <w:color w:val="000000" w:themeColor="text1"/>
+          <w:sz w:val="24"/>
+          <w:szCs w:val="24"/>
+        </w:rPr>
+        <w:t xml:space="preserve"> </w:t>
+      </w:r>
+      <w:r>
+        <w:rPr>
+          <w:rFonts w:ascii="Arial" w:hAnsi="Arial" w:cs="Arial"/>
+          <w:color w:val="000000" w:themeColor="text1"/>
+          <w:sz w:val="24"/>
+          <w:szCs w:val="24"/>
+        </w:rPr>
+        <w:t xml:space="preserve">The component we chose is named </w:t>
+      </w:r>
+      <w:r>
+        <w:rPr>
+          <w:rFonts w:ascii="Arial" w:hAnsi="Arial" w:cs="Arial"/>
+          <w:color w:val="000000" w:themeColor="text1"/>
+          <w:sz w:val="24"/>
+          <w:szCs w:val="24"/>
+        </w:rPr>
+        <w:t>SBR3516</w:t>
+      </w:r>
+      <w:r>
+        <w:rPr>
+          <w:rFonts w:ascii="Arial" w:hAnsi="Arial" w:cs="Arial"/>
+          <w:color w:val="000000" w:themeColor="text1"/>
+          <w:sz w:val="24"/>
+          <w:szCs w:val="24"/>
+        </w:rPr>
+        <w:t xml:space="preserve"> which </w:t>
+      </w:r>
+      <w:proofErr w:type="gramStart"/>
+      <w:r>
+        <w:rPr>
+          <w:rFonts w:ascii="Arial" w:hAnsi="Arial" w:cs="Arial"/>
+          <w:color w:val="000000" w:themeColor="text1"/>
+          <w:sz w:val="24"/>
+          <w:szCs w:val="24"/>
+        </w:rPr>
+        <w:t>is capable of carrying</w:t>
+      </w:r>
+      <w:proofErr w:type="gramEnd"/>
+      <w:r>
+        <w:rPr>
+          <w:rFonts w:ascii="Arial" w:hAnsi="Arial" w:cs="Arial"/>
+          <w:color w:val="000000" w:themeColor="text1"/>
+          <w:sz w:val="24"/>
+          <w:szCs w:val="24"/>
+        </w:rPr>
+        <w:t xml:space="preserve"> 35A and can withstand up to 1600V. </w:t>
+      </w:r>
+    </w:p>
+    <w:p>
+      <w:pPr>
+        <w:ind w:firstLine="708"/>
+        <w:rPr>
+          <w:rFonts w:ascii="Arial" w:hAnsi="Arial" w:cs="Arial"/>
+          <w:color w:val="000000" w:themeColor="text1"/>
+          <w:sz w:val="24"/>
+          <w:szCs w:val="24"/>
+        </w:rPr>
+      </w:pPr>
+      <w:r>
+        <w:rPr>
+          <w:rFonts w:ascii="Arial" w:hAnsi="Arial" w:cs="Arial"/>
+          <w:color w:val="000000" w:themeColor="text1"/>
+          <w:sz w:val="24"/>
+          <w:szCs w:val="24"/>
+        </w:rPr>
+        <w:t xml:space="preserve">The maximum voltage across the switching element is around 231.8V and average current flowing through it </w:t>
+      </w:r>
+      <w:r>
+        <w:rPr>
+          <w:rFonts w:ascii="Arial" w:hAnsi="Arial" w:cs="Arial"/>
+          <w:color w:val="000000" w:themeColor="text1"/>
+          <w:sz w:val="24"/>
+          <w:szCs w:val="24"/>
+        </w:rPr>
+        <w:t xml:space="preserve">is around </w:t>
+      </w:r>
+      <w:r>
+        <w:rPr>
+          <w:rFonts w:ascii="Arial" w:hAnsi="Arial" w:cs="Arial"/>
+          <w:color w:val="000000" w:themeColor="text1"/>
+          <w:sz w:val="24"/>
+          <w:szCs w:val="24"/>
+        </w:rPr>
+        <w:t>7.48A and</w:t>
+      </w:r>
+      <w:r>
+        <w:rPr>
+          <w:rFonts w:ascii="Arial" w:hAnsi="Arial" w:cs="Arial"/>
+          <w:color w:val="000000" w:themeColor="text1"/>
+          <w:sz w:val="24"/>
+          <w:szCs w:val="24"/>
+        </w:rPr>
+        <w:t xml:space="preserve"> </w:t>
+      </w:r>
+      <w:r>
+        <w:rPr>
+          <w:rFonts w:ascii="Arial" w:hAnsi="Arial" w:cs="Arial"/>
+          <w:color w:val="000000" w:themeColor="text1"/>
+          <w:sz w:val="24"/>
+          <w:szCs w:val="24"/>
+        </w:rPr>
+        <w:t>swings between 9.7A and 5A</w:t>
+      </w:r>
+      <w:r>
+        <w:rPr>
+          <w:rFonts w:ascii="Arial" w:hAnsi="Arial" w:cs="Arial"/>
+          <w:color w:val="000000" w:themeColor="text1"/>
+          <w:sz w:val="24"/>
+          <w:szCs w:val="24"/>
+        </w:rPr>
+        <w:t xml:space="preserve"> (at 100% duty cycle)</w:t>
+      </w:r>
+      <w:r>
+        <w:rPr>
+          <w:rFonts w:ascii="Arial" w:hAnsi="Arial" w:cs="Arial"/>
+          <w:color w:val="000000" w:themeColor="text1"/>
+          <w:sz w:val="24"/>
+          <w:szCs w:val="24"/>
+        </w:rPr>
+        <w:t xml:space="preserve">. Considering these, we have decided to use </w:t>
+      </w:r>
+      <w:r>
+        <w:rPr>
+          <w:rFonts w:ascii="Arial" w:hAnsi="Arial" w:cs="Arial"/>
+          <w:color w:val="000000" w:themeColor="text1"/>
+          <w:sz w:val="24"/>
+          <w:szCs w:val="24"/>
+        </w:rPr>
+        <w:t>RJH60F7ADPK</w:t>
+      </w:r>
+      <w:r>
+        <w:rPr>
+          <w:rFonts w:ascii="Arial" w:hAnsi="Arial" w:cs="Arial"/>
+          <w:color w:val="000000" w:themeColor="text1"/>
+          <w:sz w:val="24"/>
+          <w:szCs w:val="24"/>
+        </w:rPr>
+        <w:t xml:space="preserve"> IGBT. V</w:t>
+      </w:r>
+      <w:r>
+        <w:rPr>
+          <w:rFonts w:ascii="Arial" w:hAnsi="Arial" w:cs="Arial"/>
+          <w:color w:val="000000" w:themeColor="text1"/>
+          <w:sz w:val="24"/>
+          <w:szCs w:val="24"/>
+          <w:vertAlign w:val="subscript"/>
+        </w:rPr>
+        <w:t>CE</w:t>
+      </w:r>
+      <w:r>
+        <w:rPr>
+          <w:rFonts w:ascii="Arial" w:hAnsi="Arial" w:cs="Arial"/>
+          <w:color w:val="000000" w:themeColor="text1"/>
+          <w:sz w:val="24"/>
+          <w:szCs w:val="24"/>
+        </w:rPr>
+        <w:t xml:space="preserve"> and I</w:t>
+      </w:r>
+      <w:r>
+        <w:rPr>
+          <w:rFonts w:ascii="Arial" w:hAnsi="Arial" w:cs="Arial"/>
+          <w:color w:val="000000" w:themeColor="text1"/>
+          <w:sz w:val="24"/>
+          <w:szCs w:val="24"/>
+          <w:vertAlign w:val="subscript"/>
+        </w:rPr>
+        <w:t>C</w:t>
+      </w:r>
+      <w:r>
+        <w:rPr>
+          <w:rFonts w:ascii="Arial" w:hAnsi="Arial" w:cs="Arial"/>
+          <w:color w:val="000000" w:themeColor="text1"/>
+          <w:sz w:val="24"/>
+          <w:szCs w:val="24"/>
+        </w:rPr>
+        <w:t xml:space="preserve"> ratings are 600V and 50A(100</w:t>
+      </w:r>
+      <w:r>
+        <w:rPr>
+          <w:rFonts w:ascii="Arial" w:hAnsi="Arial" w:cs="Arial"/>
+          <w:color w:val="000000" w:themeColor="text1"/>
+          <w:sz w:val="24"/>
+          <w:szCs w:val="24"/>
+        </w:rPr>
+        <w:t>°</w:t>
+      </w:r>
+      <w:r>
+        <w:rPr>
+          <w:rFonts w:ascii="Arial" w:hAnsi="Arial" w:cs="Arial"/>
+          <w:color w:val="000000" w:themeColor="text1"/>
+          <w:sz w:val="24"/>
+          <w:szCs w:val="24"/>
+        </w:rPr>
+        <w:t xml:space="preserve">C) </w:t>
+      </w:r>
+      <w:proofErr w:type="spellStart"/>
+      <w:r>
+        <w:rPr>
+          <w:rFonts w:ascii="Arial" w:hAnsi="Arial" w:cs="Arial"/>
+          <w:color w:val="000000" w:themeColor="text1"/>
+          <w:sz w:val="24"/>
+          <w:szCs w:val="24"/>
+        </w:rPr>
+        <w:t>respectivel</w:t>
+      </w:r>
+      <w:proofErr w:type="spellEnd"/>
+      <w:r>
+        <w:rPr>
+          <w:rFonts w:ascii="Arial" w:hAnsi="Arial" w:cs="Arial"/>
+          <w:color w:val="000000" w:themeColor="text1"/>
+          <w:sz w:val="24"/>
+          <w:szCs w:val="24"/>
+        </w:rPr>
+        <w:tab/>
+      </w:r>
+      <w:r>
+        <w:rPr>
+          <w:rFonts w:ascii="Arial" w:hAnsi="Arial" w:cs="Arial"/>
+          <w:color w:val="000000" w:themeColor="text1"/>
+          <w:sz w:val="24"/>
+          <w:szCs w:val="24"/>
+        </w:rPr>
+        <w:t>y.</w:t>
+      </w:r>
+    </w:p>
+    <w:p>
+      <w:pPr>
+        <w:ind w:firstLine="708"/>
+        <w:rPr>
+          <w:rFonts w:ascii="Arial" w:hAnsi="Arial" w:cs="Arial"/>
+          <w:color w:val="000000" w:themeColor="text1"/>
+          <w:sz w:val="24"/>
+          <w:szCs w:val="24"/>
+        </w:rPr>
+      </w:pPr>
+    </w:p>
+    <w:p>
+      <w:pPr>
+        <w:ind w:firstLine="708"/>
+        <w:rPr>
+          <w:rFonts w:ascii="Arial" w:hAnsi="Arial" w:cs="Arial"/>
+          <w:color w:val="000000" w:themeColor="text1"/>
+          <w:sz w:val="24"/>
+          <w:szCs w:val="24"/>
+        </w:rPr>
+      </w:pPr>
+      <w:r>
+        <w:rPr>
+          <w:rFonts w:ascii="Arial" w:hAnsi="Arial" w:cs="Arial"/>
+          <w:color w:val="000000" w:themeColor="text1"/>
+          <w:sz w:val="24"/>
+          <w:szCs w:val="24"/>
+        </w:rPr>
+        <w:lastRenderedPageBreak/>
+        <w:t xml:space="preserve">The </w:t>
+      </w:r>
+      <w:r>
+        <w:rPr>
+          <w:rFonts w:ascii="Arial" w:hAnsi="Arial" w:cs="Arial"/>
+          <w:color w:val="000000" w:themeColor="text1"/>
+          <w:sz w:val="24"/>
+          <w:szCs w:val="24"/>
+        </w:rPr>
+        <w:t xml:space="preserve">maximum voltage across the freewheeling diode is 382.5 V and </w:t>
+      </w:r>
+      <w:r>
+        <w:rPr>
+          <w:rFonts w:ascii="Arial" w:hAnsi="Arial" w:cs="Arial"/>
+          <w:color w:val="000000" w:themeColor="text1"/>
+          <w:sz w:val="24"/>
+          <w:szCs w:val="24"/>
+        </w:rPr>
+        <w:t xml:space="preserve">average current </w:t>
+      </w:r>
+      <w:r>
+        <w:rPr>
+          <w:rFonts w:ascii="Arial" w:hAnsi="Arial" w:cs="Arial"/>
+          <w:color w:val="000000" w:themeColor="text1"/>
+          <w:sz w:val="24"/>
+          <w:szCs w:val="24"/>
+        </w:rPr>
+        <w:t xml:space="preserve">flowing through is 7.48A at %100 duty cycle. </w:t>
+      </w:r>
+    </w:p>
+    <w:p>
+      <w:pPr>
+        <w:ind w:firstLine="708"/>
+        <w:rPr>
+          <w:rFonts w:ascii="Arial" w:hAnsi="Arial" w:cs="Arial"/>
+          <w:color w:val="000000" w:themeColor="text1"/>
+          <w:sz w:val="24"/>
+          <w:szCs w:val="24"/>
+        </w:rPr>
+      </w:pPr>
+    </w:p>
+    <w:p>
+      <w:pPr>
+        <w:ind w:firstLine="708"/>
+        <w:rPr>
+          <w:rFonts w:ascii="Arial" w:hAnsi="Arial" w:cs="Arial"/>
+          <w:color w:val="000000" w:themeColor="text1"/>
+          <w:sz w:val="24"/>
+          <w:szCs w:val="24"/>
+        </w:rPr>
+      </w:pPr>
     </w:p>
     <w:p>
       <w:pPr>
@@ -925,8 +2504,6 @@
           <w:szCs w:val="28"/>
         </w:rPr>
       </w:pPr>
-      <w:bookmarkStart w:id="11" w:name="_GoBack"/>
-      <w:bookmarkEnd w:id="11"/>
     </w:p>
     <w:p>
       <w:pPr>
@@ -938,7 +2515,9 @@
           <w:szCs w:val="28"/>
         </w:rPr>
       </w:pPr>
-      <w:r>
+    </w:p>
+    <w:p>
+      <w:pPr>
         <w:rPr>
           <w:rFonts w:ascii="Arial" w:hAnsi="Arial" w:cs="Arial"/>
           <w:b/>
@@ -946,11 +2525,8 @@
           <w:sz w:val="28"/>
           <w:szCs w:val="28"/>
         </w:rPr>
-        <w:t>Component selection</w:t>
-      </w:r>
-    </w:p>
-    <w:p>
-      <w:pPr>
+      </w:pPr>
+      <w:r>
         <w:rPr>
           <w:rFonts w:ascii="Arial" w:hAnsi="Arial" w:cs="Arial"/>
           <w:b/>
@@ -958,8 +2534,11 @@
           <w:sz w:val="28"/>
           <w:szCs w:val="28"/>
         </w:rPr>
-      </w:pPr>
-      <w:r>
+        <w:t>Component selection</w:t>
+      </w:r>
+    </w:p>
+    <w:p>
+      <w:pPr>
         <w:rPr>
           <w:rFonts w:ascii="Arial" w:hAnsi="Arial" w:cs="Arial"/>
           <w:b/>
@@ -967,7 +2546,15 @@
           <w:sz w:val="28"/>
           <w:szCs w:val="28"/>
         </w:rPr>
-        <w:lastRenderedPageBreak/>
+      </w:pPr>
+      <w:r>
+        <w:rPr>
+          <w:rFonts w:ascii="Arial" w:hAnsi="Arial" w:cs="Arial"/>
+          <w:b/>
+          <w:color w:val="2F5496" w:themeColor="accent1" w:themeShade="BF"/>
+          <w:sz w:val="28"/>
+          <w:szCs w:val="28"/>
+        </w:rPr>
         <w:t>Test Results</w:t>
       </w:r>
     </w:p>
@@ -979,8 +2566,8 @@
       </w:pPr>
     </w:p>
     <w:sectPr>
-      <w:headerReference w:type="default" r:id="rId8"/>
-      <w:footerReference w:type="default" r:id="rId9"/>
+      <w:headerReference w:type="default" r:id="rId9"/>
+      <w:footerReference w:type="default" r:id="rId10"/>
       <w:pgSz w:w="11906" w:h="16838"/>
       <w:pgMar w:top="1417" w:right="1417" w:bottom="1417" w:left="1417" w:header="708" w:footer="708" w:gutter="0"/>
       <w:pgNumType w:start="0"/>
@@ -992,7 +2579,7 @@
 </file>
 
 <file path=word/endnotes.xml><?xml version="1.0" encoding="utf-8"?>
-<w:endnotes xmlns:wpc="http://schemas.microsoft.com/office/word/2010/wordprocessingCanvas" xmlns:cx="http://schemas.microsoft.com/office/drawing/2014/chartex" xmlns:cx1="http://schemas.microsoft.com/office/drawing/2015/9/8/chartex" xmlns:mc="http://schemas.openxmlformats.org/markup-compatibility/2006" xmlns:o="urn:schemas-microsoft-com:office:office" xmlns:r="http://schemas.openxmlformats.org/officeDocument/2006/relationships" xmlns:m="http://schemas.openxmlformats.org/officeDocument/2006/math" xmlns:v="urn:schemas-microsoft-com:vml" xmlns:wp14="http://schemas.microsoft.com/office/word/2010/wordprocessingDrawing" xmlns:wp="http://schemas.openxmlformats.org/drawingml/2006/wordprocessingDrawing" xmlns:w10="urn:schemas-microsoft-com:office:word" xmlns:w="http://schemas.openxmlformats.org/wordprocessingml/2006/main" xmlns:w14="http://schemas.microsoft.com/office/word/2010/wordml" xmlns:w15="http://schemas.microsoft.com/office/word/2012/wordml" xmlns:w16se="http://schemas.microsoft.com/office/word/2015/wordml/symex" xmlns:wpg="http://schemas.microsoft.com/office/word/2010/wordprocessingGroup" xmlns:wpi="http://schemas.microsoft.com/office/word/2010/wordprocessingInk" xmlns:wne="http://schemas.microsoft.com/office/word/2006/wordml" xmlns:wps="http://schemas.microsoft.com/office/word/2010/wordprocessingShape" mc:Ignorable="w14 w15 w16se wp14">
+<w:endnotes xmlns:wpc="http://schemas.microsoft.com/office/word/2010/wordprocessingCanvas" xmlns:cx="http://schemas.microsoft.com/office/drawing/2014/chartex" xmlns:cx1="http://schemas.microsoft.com/office/drawing/2015/9/8/chartex" xmlns:cx2="http://schemas.microsoft.com/office/drawing/2015/10/21/chartex" xmlns:cx3="http://schemas.microsoft.com/office/drawing/2016/5/9/chartex" xmlns:cx4="http://schemas.microsoft.com/office/drawing/2016/5/10/chartex" xmlns:cx5="http://schemas.microsoft.com/office/drawing/2016/5/11/chartex" xmlns:cx6="http://schemas.microsoft.com/office/drawing/2016/5/12/chartex" xmlns:cx7="http://schemas.microsoft.com/office/drawing/2016/5/13/chartex" xmlns:cx8="http://schemas.microsoft.com/office/drawing/2016/5/14/chartex" xmlns:mc="http://schemas.openxmlformats.org/markup-compatibility/2006" xmlns:aink="http://schemas.microsoft.com/office/drawing/2016/ink" xmlns:am3d="http://schemas.microsoft.com/office/drawing/2017/model3d" xmlns:o="urn:schemas-microsoft-com:office:office" xmlns:r="http://schemas.openxmlformats.org/officeDocument/2006/relationships" xmlns:m="http://schemas.openxmlformats.org/officeDocument/2006/math" xmlns:v="urn:schemas-microsoft-com:vml" xmlns:wp14="http://schemas.microsoft.com/office/word/2010/wordprocessingDrawing" xmlns:wp="http://schemas.openxmlformats.org/drawingml/2006/wordprocessingDrawing" xmlns:w10="urn:schemas-microsoft-com:office:word" xmlns:w="http://schemas.openxmlformats.org/wordprocessingml/2006/main" xmlns:w14="http://schemas.microsoft.com/office/word/2010/wordml" xmlns:w15="http://schemas.microsoft.com/office/word/2012/wordml" xmlns:w16cid="http://schemas.microsoft.com/office/word/2016/wordml/cid" xmlns:w16se="http://schemas.microsoft.com/office/word/2015/wordml/symex" xmlns:wpg="http://schemas.microsoft.com/office/word/2010/wordprocessingGroup" xmlns:wpi="http://schemas.microsoft.com/office/word/2010/wordprocessingInk" xmlns:wne="http://schemas.microsoft.com/office/word/2006/wordml" xmlns:wps="http://schemas.microsoft.com/office/word/2010/wordprocessingShape" mc:Ignorable="w14 w15 w16se w16cid wp14">
   <w:endnote w:type="separator" w:id="-1">
     <w:p>
       <w:pPr>
@@ -1017,7 +2604,7 @@
 </file>
 
 <file path=word/footer1.xml><?xml version="1.0" encoding="utf-8"?>
-<w:ftr xmlns:wpc="http://schemas.microsoft.com/office/word/2010/wordprocessingCanvas" xmlns:cx="http://schemas.microsoft.com/office/drawing/2014/chartex" xmlns:cx1="http://schemas.microsoft.com/office/drawing/2015/9/8/chartex" xmlns:mc="http://schemas.openxmlformats.org/markup-compatibility/2006" xmlns:o="urn:schemas-microsoft-com:office:office" xmlns:r="http://schemas.openxmlformats.org/officeDocument/2006/relationships" xmlns:m="http://schemas.openxmlformats.org/officeDocument/2006/math" xmlns:v="urn:schemas-microsoft-com:vml" xmlns:wp14="http://schemas.microsoft.com/office/word/2010/wordprocessingDrawing" xmlns:wp="http://schemas.openxmlformats.org/drawingml/2006/wordprocessingDrawing" xmlns:w10="urn:schemas-microsoft-com:office:word" xmlns:w="http://schemas.openxmlformats.org/wordprocessingml/2006/main" xmlns:w14="http://schemas.microsoft.com/office/word/2010/wordml" xmlns:w15="http://schemas.microsoft.com/office/word/2012/wordml" xmlns:w16se="http://schemas.microsoft.com/office/word/2015/wordml/symex" xmlns:wpg="http://schemas.microsoft.com/office/word/2010/wordprocessingGroup" xmlns:wpi="http://schemas.microsoft.com/office/word/2010/wordprocessingInk" xmlns:wne="http://schemas.microsoft.com/office/word/2006/wordml" xmlns:wps="http://schemas.microsoft.com/office/word/2010/wordprocessingShape" mc:Ignorable="w14 w15 w16se wp14">
+<w:ftr xmlns:wpc="http://schemas.microsoft.com/office/word/2010/wordprocessingCanvas" xmlns:cx="http://schemas.microsoft.com/office/drawing/2014/chartex" xmlns:cx1="http://schemas.microsoft.com/office/drawing/2015/9/8/chartex" xmlns:cx2="http://schemas.microsoft.com/office/drawing/2015/10/21/chartex" xmlns:cx3="http://schemas.microsoft.com/office/drawing/2016/5/9/chartex" xmlns:cx4="http://schemas.microsoft.com/office/drawing/2016/5/10/chartex" xmlns:cx5="http://schemas.microsoft.com/office/drawing/2016/5/11/chartex" xmlns:cx6="http://schemas.microsoft.com/office/drawing/2016/5/12/chartex" xmlns:cx7="http://schemas.microsoft.com/office/drawing/2016/5/13/chartex" xmlns:cx8="http://schemas.microsoft.com/office/drawing/2016/5/14/chartex" xmlns:mc="http://schemas.openxmlformats.org/markup-compatibility/2006" xmlns:aink="http://schemas.microsoft.com/office/drawing/2016/ink" xmlns:am3d="http://schemas.microsoft.com/office/drawing/2017/model3d" xmlns:o="urn:schemas-microsoft-com:office:office" xmlns:r="http://schemas.openxmlformats.org/officeDocument/2006/relationships" xmlns:m="http://schemas.openxmlformats.org/officeDocument/2006/math" xmlns:v="urn:schemas-microsoft-com:vml" xmlns:wp14="http://schemas.microsoft.com/office/word/2010/wordprocessingDrawing" xmlns:wp="http://schemas.openxmlformats.org/drawingml/2006/wordprocessingDrawing" xmlns:w10="urn:schemas-microsoft-com:office:word" xmlns:w="http://schemas.openxmlformats.org/wordprocessingml/2006/main" xmlns:w14="http://schemas.microsoft.com/office/word/2010/wordml" xmlns:w15="http://schemas.microsoft.com/office/word/2012/wordml" xmlns:w16cid="http://schemas.microsoft.com/office/word/2016/wordml/cid" xmlns:w16se="http://schemas.microsoft.com/office/word/2015/wordml/symex" xmlns:wpg="http://schemas.microsoft.com/office/word/2010/wordprocessingGroup" xmlns:wpi="http://schemas.microsoft.com/office/word/2010/wordprocessingInk" xmlns:wne="http://schemas.microsoft.com/office/word/2006/wordml" xmlns:wps="http://schemas.microsoft.com/office/word/2010/wordprocessingShape" mc:Ignorable="w14 w15 w16se w16cid wp14">
   <w:sdt>
     <w:sdtPr>
       <w:id w:val="750308474"/>
@@ -1045,7 +2632,7 @@
           <w:rPr>
             <w:noProof/>
           </w:rPr>
-          <w:t>0</w:t>
+          <w:t>4</w:t>
         </w:r>
         <w:r>
           <w:fldChar w:fldCharType="end"/>
@@ -1062,7 +2649,7 @@
 </file>
 
 <file path=word/footnotes.xml><?xml version="1.0" encoding="utf-8"?>
-<w:footnotes xmlns:wpc="http://schemas.microsoft.com/office/word/2010/wordprocessingCanvas" xmlns:cx="http://schemas.microsoft.com/office/drawing/2014/chartex" xmlns:cx1="http://schemas.microsoft.com/office/drawing/2015/9/8/chartex" xmlns:mc="http://schemas.openxmlformats.org/markup-compatibility/2006" xmlns:o="urn:schemas-microsoft-com:office:office" xmlns:r="http://schemas.openxmlformats.org/officeDocument/2006/relationships" xmlns:m="http://schemas.openxmlformats.org/officeDocument/2006/math" xmlns:v="urn:schemas-microsoft-com:vml" xmlns:wp14="http://schemas.microsoft.com/office/word/2010/wordprocessingDrawing" xmlns:wp="http://schemas.openxmlformats.org/drawingml/2006/wordprocessingDrawing" xmlns:w10="urn:schemas-microsoft-com:office:word" xmlns:w="http://schemas.openxmlformats.org/wordprocessingml/2006/main" xmlns:w14="http://schemas.microsoft.com/office/word/2010/wordml" xmlns:w15="http://schemas.microsoft.com/office/word/2012/wordml" xmlns:w16se="http://schemas.microsoft.com/office/word/2015/wordml/symex" xmlns:wpg="http://schemas.microsoft.com/office/word/2010/wordprocessingGroup" xmlns:wpi="http://schemas.microsoft.com/office/word/2010/wordprocessingInk" xmlns:wne="http://schemas.microsoft.com/office/word/2006/wordml" xmlns:wps="http://schemas.microsoft.com/office/word/2010/wordprocessingShape" mc:Ignorable="w14 w15 w16se wp14">
+<w:footnotes xmlns:wpc="http://schemas.microsoft.com/office/word/2010/wordprocessingCanvas" xmlns:cx="http://schemas.microsoft.com/office/drawing/2014/chartex" xmlns:cx1="http://schemas.microsoft.com/office/drawing/2015/9/8/chartex" xmlns:cx2="http://schemas.microsoft.com/office/drawing/2015/10/21/chartex" xmlns:cx3="http://schemas.microsoft.com/office/drawing/2016/5/9/chartex" xmlns:cx4="http://schemas.microsoft.com/office/drawing/2016/5/10/chartex" xmlns:cx5="http://schemas.microsoft.com/office/drawing/2016/5/11/chartex" xmlns:cx6="http://schemas.microsoft.com/office/drawing/2016/5/12/chartex" xmlns:cx7="http://schemas.microsoft.com/office/drawing/2016/5/13/chartex" xmlns:cx8="http://schemas.microsoft.com/office/drawing/2016/5/14/chartex" xmlns:mc="http://schemas.openxmlformats.org/markup-compatibility/2006" xmlns:aink="http://schemas.microsoft.com/office/drawing/2016/ink" xmlns:am3d="http://schemas.microsoft.com/office/drawing/2017/model3d" xmlns:o="urn:schemas-microsoft-com:office:office" xmlns:r="http://schemas.openxmlformats.org/officeDocument/2006/relationships" xmlns:m="http://schemas.openxmlformats.org/officeDocument/2006/math" xmlns:v="urn:schemas-microsoft-com:vml" xmlns:wp14="http://schemas.microsoft.com/office/word/2010/wordprocessingDrawing" xmlns:wp="http://schemas.openxmlformats.org/drawingml/2006/wordprocessingDrawing" xmlns:w10="urn:schemas-microsoft-com:office:word" xmlns:w="http://schemas.openxmlformats.org/wordprocessingml/2006/main" xmlns:w14="http://schemas.microsoft.com/office/word/2010/wordml" xmlns:w15="http://schemas.microsoft.com/office/word/2012/wordml" xmlns:w16cid="http://schemas.microsoft.com/office/word/2016/wordml/cid" xmlns:w16se="http://schemas.microsoft.com/office/word/2015/wordml/symex" xmlns:wpg="http://schemas.microsoft.com/office/word/2010/wordprocessingGroup" xmlns:wpi="http://schemas.microsoft.com/office/word/2010/wordprocessingInk" xmlns:wne="http://schemas.microsoft.com/office/word/2006/wordml" xmlns:wps="http://schemas.microsoft.com/office/word/2010/wordprocessingShape" mc:Ignorable="w14 w15 w16se w16cid wp14">
   <w:footnote w:type="separator" w:id="-1">
     <w:p>
       <w:pPr>
@@ -1087,7 +2674,7 @@
 </file>
 
 <file path=word/header1.xml><?xml version="1.0" encoding="utf-8"?>
-<w:hdr xmlns:wpc="http://schemas.microsoft.com/office/word/2010/wordprocessingCanvas" xmlns:cx="http://schemas.microsoft.com/office/drawing/2014/chartex" xmlns:cx1="http://schemas.microsoft.com/office/drawing/2015/9/8/chartex" xmlns:mc="http://schemas.openxmlformats.org/markup-compatibility/2006" xmlns:o="urn:schemas-microsoft-com:office:office" xmlns:r="http://schemas.openxmlformats.org/officeDocument/2006/relationships" xmlns:m="http://schemas.openxmlformats.org/officeDocument/2006/math" xmlns:v="urn:schemas-microsoft-com:vml" xmlns:wp14="http://schemas.microsoft.com/office/word/2010/wordprocessingDrawing" xmlns:wp="http://schemas.openxmlformats.org/drawingml/2006/wordprocessingDrawing" xmlns:w10="urn:schemas-microsoft-com:office:word" xmlns:w="http://schemas.openxmlformats.org/wordprocessingml/2006/main" xmlns:w14="http://schemas.microsoft.com/office/word/2010/wordml" xmlns:w15="http://schemas.microsoft.com/office/word/2012/wordml" xmlns:w16se="http://schemas.microsoft.com/office/word/2015/wordml/symex" xmlns:wpg="http://schemas.microsoft.com/office/word/2010/wordprocessingGroup" xmlns:wpi="http://schemas.microsoft.com/office/word/2010/wordprocessingInk" xmlns:wne="http://schemas.microsoft.com/office/word/2006/wordml" xmlns:wps="http://schemas.microsoft.com/office/word/2010/wordprocessingShape" mc:Ignorable="w14 w15 w16se wp14">
+<w:hdr xmlns:wpc="http://schemas.microsoft.com/office/word/2010/wordprocessingCanvas" xmlns:cx="http://schemas.microsoft.com/office/drawing/2014/chartex" xmlns:cx1="http://schemas.microsoft.com/office/drawing/2015/9/8/chartex" xmlns:cx2="http://schemas.microsoft.com/office/drawing/2015/10/21/chartex" xmlns:cx3="http://schemas.microsoft.com/office/drawing/2016/5/9/chartex" xmlns:cx4="http://schemas.microsoft.com/office/drawing/2016/5/10/chartex" xmlns:cx5="http://schemas.microsoft.com/office/drawing/2016/5/11/chartex" xmlns:cx6="http://schemas.microsoft.com/office/drawing/2016/5/12/chartex" xmlns:cx7="http://schemas.microsoft.com/office/drawing/2016/5/13/chartex" xmlns:cx8="http://schemas.microsoft.com/office/drawing/2016/5/14/chartex" xmlns:mc="http://schemas.openxmlformats.org/markup-compatibility/2006" xmlns:aink="http://schemas.microsoft.com/office/drawing/2016/ink" xmlns:am3d="http://schemas.microsoft.com/office/drawing/2017/model3d" xmlns:o="urn:schemas-microsoft-com:office:office" xmlns:r="http://schemas.openxmlformats.org/officeDocument/2006/relationships" xmlns:m="http://schemas.openxmlformats.org/officeDocument/2006/math" xmlns:v="urn:schemas-microsoft-com:vml" xmlns:wp14="http://schemas.microsoft.com/office/word/2010/wordprocessingDrawing" xmlns:wp="http://schemas.openxmlformats.org/drawingml/2006/wordprocessingDrawing" xmlns:w10="urn:schemas-microsoft-com:office:word" xmlns:w="http://schemas.openxmlformats.org/wordprocessingml/2006/main" xmlns:w14="http://schemas.microsoft.com/office/word/2010/wordml" xmlns:w15="http://schemas.microsoft.com/office/word/2012/wordml" xmlns:w16cid="http://schemas.microsoft.com/office/word/2016/wordml/cid" xmlns:w16se="http://schemas.microsoft.com/office/word/2015/wordml/symex" xmlns:wpg="http://schemas.microsoft.com/office/word/2010/wordprocessingGroup" xmlns:wpi="http://schemas.microsoft.com/office/word/2010/wordprocessingInk" xmlns:wne="http://schemas.microsoft.com/office/word/2006/wordml" xmlns:wps="http://schemas.microsoft.com/office/word/2010/wordprocessingShape" mc:Ignorable="w14 w15 w16se w16cid wp14">
   <w:p>
     <w:pPr>
       <w:pStyle w:val="Header"/>
@@ -1127,8 +2714,234 @@
 </file>
 
 <file path=word/numbering.xml><?xml version="1.0" encoding="utf-8"?>
-<w:numbering xmlns:wpc="http://schemas.microsoft.com/office/word/2010/wordprocessingCanvas" xmlns:cx="http://schemas.microsoft.com/office/drawing/2014/chartex" xmlns:cx1="http://schemas.microsoft.com/office/drawing/2015/9/8/chartex" xmlns:mc="http://schemas.openxmlformats.org/markup-compatibility/2006" xmlns:o="urn:schemas-microsoft-com:office:office" xmlns:r="http://schemas.openxmlformats.org/officeDocument/2006/relationships" xmlns:m="http://schemas.openxmlformats.org/officeDocument/2006/math" xmlns:v="urn:schemas-microsoft-com:vml" xmlns:wp14="http://schemas.microsoft.com/office/word/2010/wordprocessingDrawing" xmlns:wp="http://schemas.openxmlformats.org/drawingml/2006/wordprocessingDrawing" xmlns:w10="urn:schemas-microsoft-com:office:word" xmlns:w="http://schemas.openxmlformats.org/wordprocessingml/2006/main" xmlns:w14="http://schemas.microsoft.com/office/word/2010/wordml" xmlns:w15="http://schemas.microsoft.com/office/word/2012/wordml" xmlns:w16se="http://schemas.microsoft.com/office/word/2015/wordml/symex" xmlns:wpg="http://schemas.microsoft.com/office/word/2010/wordprocessingGroup" xmlns:wpi="http://schemas.microsoft.com/office/word/2010/wordprocessingInk" xmlns:wne="http://schemas.microsoft.com/office/word/2006/wordml" xmlns:wps="http://schemas.microsoft.com/office/word/2010/wordprocessingShape" mc:Ignorable="w14 w15 w16se wp14">
+<w:numbering xmlns:wpc="http://schemas.microsoft.com/office/word/2010/wordprocessingCanvas" xmlns:cx="http://schemas.microsoft.com/office/drawing/2014/chartex" xmlns:cx1="http://schemas.microsoft.com/office/drawing/2015/9/8/chartex" xmlns:cx2="http://schemas.microsoft.com/office/drawing/2015/10/21/chartex" xmlns:cx3="http://schemas.microsoft.com/office/drawing/2016/5/9/chartex" xmlns:cx4="http://schemas.microsoft.com/office/drawing/2016/5/10/chartex" xmlns:cx5="http://schemas.microsoft.com/office/drawing/2016/5/11/chartex" xmlns:cx6="http://schemas.microsoft.com/office/drawing/2016/5/12/chartex" xmlns:cx7="http://schemas.microsoft.com/office/drawing/2016/5/13/chartex" xmlns:cx8="http://schemas.microsoft.com/office/drawing/2016/5/14/chartex" xmlns:mc="http://schemas.openxmlformats.org/markup-compatibility/2006" xmlns:aink="http://schemas.microsoft.com/office/drawing/2016/ink" xmlns:am3d="http://schemas.microsoft.com/office/drawing/2017/model3d" xmlns:o="urn:schemas-microsoft-com:office:office" xmlns:r="http://schemas.openxmlformats.org/officeDocument/2006/relationships" xmlns:m="http://schemas.openxmlformats.org/officeDocument/2006/math" xmlns:v="urn:schemas-microsoft-com:vml" xmlns:wp14="http://schemas.microsoft.com/office/word/2010/wordprocessingDrawing" xmlns:wp="http://schemas.openxmlformats.org/drawingml/2006/wordprocessingDrawing" xmlns:w10="urn:schemas-microsoft-com:office:word" xmlns:w="http://schemas.openxmlformats.org/wordprocessingml/2006/main" xmlns:w14="http://schemas.microsoft.com/office/word/2010/wordml" xmlns:w15="http://schemas.microsoft.com/office/word/2012/wordml" xmlns:w16cid="http://schemas.microsoft.com/office/word/2016/wordml/cid" xmlns:w16se="http://schemas.microsoft.com/office/word/2015/wordml/symex" xmlns:wpg="http://schemas.microsoft.com/office/word/2010/wordprocessingGroup" xmlns:wpi="http://schemas.microsoft.com/office/word/2010/wordprocessingInk" xmlns:wne="http://schemas.microsoft.com/office/word/2006/wordml" xmlns:wps="http://schemas.microsoft.com/office/word/2010/wordprocessingShape" mc:Ignorable="w14 w15 w16se w16cid wp14">
   <w:abstractNum w:abstractNumId="0" w15:restartNumberingAfterBreak="0">
+    <w:nsid w:val="01EA0DD4"/>
+    <w:multiLevelType w:val="hybridMultilevel"/>
+    <w:tmpl w:val="DEAACD6A"/>
+    <w:lvl w:ilvl="0" w:tplc="14F45A20">
+      <w:start w:val="3"/>
+      <w:numFmt w:val="bullet"/>
+      <w:lvlText w:val="-"/>
+      <w:lvlJc w:val="left"/>
+      <w:pPr>
+        <w:ind w:left="720" w:hanging="360"/>
+      </w:pPr>
+      <w:rPr>
+        <w:rFonts w:ascii="Arial" w:eastAsiaTheme="minorHAnsi" w:hAnsi="Arial" w:cs="Arial" w:hint="default"/>
+      </w:rPr>
+    </w:lvl>
+    <w:lvl w:ilvl="1" w:tplc="04090003" w:tentative="1">
+      <w:start w:val="1"/>
+      <w:numFmt w:val="bullet"/>
+      <w:lvlText w:val="o"/>
+      <w:lvlJc w:val="left"/>
+      <w:pPr>
+        <w:ind w:left="1440" w:hanging="360"/>
+      </w:pPr>
+      <w:rPr>
+        <w:rFonts w:ascii="Courier New" w:hAnsi="Courier New" w:cs="Courier New" w:hint="default"/>
+      </w:rPr>
+    </w:lvl>
+    <w:lvl w:ilvl="2" w:tplc="04090005" w:tentative="1">
+      <w:start w:val="1"/>
+      <w:numFmt w:val="bullet"/>
+      <w:lvlText w:val=""/>
+      <w:lvlJc w:val="left"/>
+      <w:pPr>
+        <w:ind w:left="2160" w:hanging="360"/>
+      </w:pPr>
+      <w:rPr>
+        <w:rFonts w:ascii="Wingdings" w:hAnsi="Wingdings" w:hint="default"/>
+      </w:rPr>
+    </w:lvl>
+    <w:lvl w:ilvl="3" w:tplc="04090001" w:tentative="1">
+      <w:start w:val="1"/>
+      <w:numFmt w:val="bullet"/>
+      <w:lvlText w:val=""/>
+      <w:lvlJc w:val="left"/>
+      <w:pPr>
+        <w:ind w:left="2880" w:hanging="360"/>
+      </w:pPr>
+      <w:rPr>
+        <w:rFonts w:ascii="Symbol" w:hAnsi="Symbol" w:hint="default"/>
+      </w:rPr>
+    </w:lvl>
+    <w:lvl w:ilvl="4" w:tplc="04090003" w:tentative="1">
+      <w:start w:val="1"/>
+      <w:numFmt w:val="bullet"/>
+      <w:lvlText w:val="o"/>
+      <w:lvlJc w:val="left"/>
+      <w:pPr>
+        <w:ind w:left="3600" w:hanging="360"/>
+      </w:pPr>
+      <w:rPr>
+        <w:rFonts w:ascii="Courier New" w:hAnsi="Courier New" w:cs="Courier New" w:hint="default"/>
+      </w:rPr>
+    </w:lvl>
+    <w:lvl w:ilvl="5" w:tplc="04090005" w:tentative="1">
+      <w:start w:val="1"/>
+      <w:numFmt w:val="bullet"/>
+      <w:lvlText w:val=""/>
+      <w:lvlJc w:val="left"/>
+      <w:pPr>
+        <w:ind w:left="4320" w:hanging="360"/>
+      </w:pPr>
+      <w:rPr>
+        <w:rFonts w:ascii="Wingdings" w:hAnsi="Wingdings" w:hint="default"/>
+      </w:rPr>
+    </w:lvl>
+    <w:lvl w:ilvl="6" w:tplc="04090001" w:tentative="1">
+      <w:start w:val="1"/>
+      <w:numFmt w:val="bullet"/>
+      <w:lvlText w:val=""/>
+      <w:lvlJc w:val="left"/>
+      <w:pPr>
+        <w:ind w:left="5040" w:hanging="360"/>
+      </w:pPr>
+      <w:rPr>
+        <w:rFonts w:ascii="Symbol" w:hAnsi="Symbol" w:hint="default"/>
+      </w:rPr>
+    </w:lvl>
+    <w:lvl w:ilvl="7" w:tplc="04090003" w:tentative="1">
+      <w:start w:val="1"/>
+      <w:numFmt w:val="bullet"/>
+      <w:lvlText w:val="o"/>
+      <w:lvlJc w:val="left"/>
+      <w:pPr>
+        <w:ind w:left="5760" w:hanging="360"/>
+      </w:pPr>
+      <w:rPr>
+        <w:rFonts w:ascii="Courier New" w:hAnsi="Courier New" w:cs="Courier New" w:hint="default"/>
+      </w:rPr>
+    </w:lvl>
+    <w:lvl w:ilvl="8" w:tplc="04090005" w:tentative="1">
+      <w:start w:val="1"/>
+      <w:numFmt w:val="bullet"/>
+      <w:lvlText w:val=""/>
+      <w:lvlJc w:val="left"/>
+      <w:pPr>
+        <w:ind w:left="6480" w:hanging="360"/>
+      </w:pPr>
+      <w:rPr>
+        <w:rFonts w:ascii="Wingdings" w:hAnsi="Wingdings" w:hint="default"/>
+      </w:rPr>
+    </w:lvl>
+  </w:abstractNum>
+  <w:abstractNum w:abstractNumId="1" w15:restartNumberingAfterBreak="0">
+    <w:nsid w:val="071E3BF6"/>
+    <w:multiLevelType w:val="hybridMultilevel"/>
+    <w:tmpl w:val="0D720D6A"/>
+    <w:lvl w:ilvl="0" w:tplc="04090001">
+      <w:start w:val="1"/>
+      <w:numFmt w:val="bullet"/>
+      <w:lvlText w:val=""/>
+      <w:lvlJc w:val="left"/>
+      <w:pPr>
+        <w:ind w:left="720" w:hanging="360"/>
+      </w:pPr>
+      <w:rPr>
+        <w:rFonts w:ascii="Symbol" w:hAnsi="Symbol" w:hint="default"/>
+      </w:rPr>
+    </w:lvl>
+    <w:lvl w:ilvl="1" w:tplc="04090003" w:tentative="1">
+      <w:start w:val="1"/>
+      <w:numFmt w:val="bullet"/>
+      <w:lvlText w:val="o"/>
+      <w:lvlJc w:val="left"/>
+      <w:pPr>
+        <w:ind w:left="1440" w:hanging="360"/>
+      </w:pPr>
+      <w:rPr>
+        <w:rFonts w:ascii="Courier New" w:hAnsi="Courier New" w:cs="Courier New" w:hint="default"/>
+      </w:rPr>
+    </w:lvl>
+    <w:lvl w:ilvl="2" w:tplc="04090005" w:tentative="1">
+      <w:start w:val="1"/>
+      <w:numFmt w:val="bullet"/>
+      <w:lvlText w:val=""/>
+      <w:lvlJc w:val="left"/>
+      <w:pPr>
+        <w:ind w:left="2160" w:hanging="360"/>
+      </w:pPr>
+      <w:rPr>
+        <w:rFonts w:ascii="Wingdings" w:hAnsi="Wingdings" w:hint="default"/>
+      </w:rPr>
+    </w:lvl>
+    <w:lvl w:ilvl="3" w:tplc="04090001" w:tentative="1">
+      <w:start w:val="1"/>
+      <w:numFmt w:val="bullet"/>
+      <w:lvlText w:val=""/>
+      <w:lvlJc w:val="left"/>
+      <w:pPr>
+        <w:ind w:left="2880" w:hanging="360"/>
+      </w:pPr>
+      <w:rPr>
+        <w:rFonts w:ascii="Symbol" w:hAnsi="Symbol" w:hint="default"/>
+      </w:rPr>
+    </w:lvl>
+    <w:lvl w:ilvl="4" w:tplc="04090003" w:tentative="1">
+      <w:start w:val="1"/>
+      <w:numFmt w:val="bullet"/>
+      <w:lvlText w:val="o"/>
+      <w:lvlJc w:val="left"/>
+      <w:pPr>
+        <w:ind w:left="3600" w:hanging="360"/>
+      </w:pPr>
+      <w:rPr>
+        <w:rFonts w:ascii="Courier New" w:hAnsi="Courier New" w:cs="Courier New" w:hint="default"/>
+      </w:rPr>
+    </w:lvl>
+    <w:lvl w:ilvl="5" w:tplc="04090005" w:tentative="1">
+      <w:start w:val="1"/>
+      <w:numFmt w:val="bullet"/>
+      <w:lvlText w:val=""/>
+      <w:lvlJc w:val="left"/>
+      <w:pPr>
+        <w:ind w:left="4320" w:hanging="360"/>
+      </w:pPr>
+      <w:rPr>
+        <w:rFonts w:ascii="Wingdings" w:hAnsi="Wingdings" w:hint="default"/>
+      </w:rPr>
+    </w:lvl>
+    <w:lvl w:ilvl="6" w:tplc="04090001" w:tentative="1">
+      <w:start w:val="1"/>
+      <w:numFmt w:val="bullet"/>
+      <w:lvlText w:val=""/>
+      <w:lvlJc w:val="left"/>
+      <w:pPr>
+        <w:ind w:left="5040" w:hanging="360"/>
+      </w:pPr>
+      <w:rPr>
+        <w:rFonts w:ascii="Symbol" w:hAnsi="Symbol" w:hint="default"/>
+      </w:rPr>
+    </w:lvl>
+    <w:lvl w:ilvl="7" w:tplc="04090003" w:tentative="1">
+      <w:start w:val="1"/>
+      <w:numFmt w:val="bullet"/>
+      <w:lvlText w:val="o"/>
+      <w:lvlJc w:val="left"/>
+      <w:pPr>
+        <w:ind w:left="5760" w:hanging="360"/>
+      </w:pPr>
+      <w:rPr>
+        <w:rFonts w:ascii="Courier New" w:hAnsi="Courier New" w:cs="Courier New" w:hint="default"/>
+      </w:rPr>
+    </w:lvl>
+    <w:lvl w:ilvl="8" w:tplc="04090005" w:tentative="1">
+      <w:start w:val="1"/>
+      <w:numFmt w:val="bullet"/>
+      <w:lvlText w:val=""/>
+      <w:lvlJc w:val="left"/>
+      <w:pPr>
+        <w:ind w:left="6480" w:hanging="360"/>
+      </w:pPr>
+      <w:rPr>
+        <w:rFonts w:ascii="Wingdings" w:hAnsi="Wingdings" w:hint="default"/>
+      </w:rPr>
+    </w:lvl>
+  </w:abstractNum>
+  <w:abstractNum w:abstractNumId="2" w15:restartNumberingAfterBreak="0">
     <w:nsid w:val="13276FF6"/>
     <w:multiLevelType w:val="hybridMultilevel"/>
     <w:tmpl w:val="989E61DA"/>
@@ -1241,14 +3054,368 @@
       </w:rPr>
     </w:lvl>
   </w:abstractNum>
+  <w:abstractNum w:abstractNumId="3" w15:restartNumberingAfterBreak="0">
+    <w:nsid w:val="28533056"/>
+    <w:multiLevelType w:val="hybridMultilevel"/>
+    <w:tmpl w:val="253A8636"/>
+    <w:lvl w:ilvl="0" w:tplc="22E0538A">
+      <w:start w:val="4"/>
+      <w:numFmt w:val="bullet"/>
+      <w:lvlText w:val="-"/>
+      <w:lvlJc w:val="left"/>
+      <w:pPr>
+        <w:ind w:left="720" w:hanging="360"/>
+      </w:pPr>
+      <w:rPr>
+        <w:rFonts w:ascii="Arial" w:eastAsiaTheme="minorHAnsi" w:hAnsi="Arial" w:cs="Arial" w:hint="default"/>
+      </w:rPr>
+    </w:lvl>
+    <w:lvl w:ilvl="1" w:tplc="04090003" w:tentative="1">
+      <w:start w:val="1"/>
+      <w:numFmt w:val="bullet"/>
+      <w:lvlText w:val="o"/>
+      <w:lvlJc w:val="left"/>
+      <w:pPr>
+        <w:ind w:left="1440" w:hanging="360"/>
+      </w:pPr>
+      <w:rPr>
+        <w:rFonts w:ascii="Courier New" w:hAnsi="Courier New" w:cs="Courier New" w:hint="default"/>
+      </w:rPr>
+    </w:lvl>
+    <w:lvl w:ilvl="2" w:tplc="04090005" w:tentative="1">
+      <w:start w:val="1"/>
+      <w:numFmt w:val="bullet"/>
+      <w:lvlText w:val=""/>
+      <w:lvlJc w:val="left"/>
+      <w:pPr>
+        <w:ind w:left="2160" w:hanging="360"/>
+      </w:pPr>
+      <w:rPr>
+        <w:rFonts w:ascii="Wingdings" w:hAnsi="Wingdings" w:hint="default"/>
+      </w:rPr>
+    </w:lvl>
+    <w:lvl w:ilvl="3" w:tplc="04090001" w:tentative="1">
+      <w:start w:val="1"/>
+      <w:numFmt w:val="bullet"/>
+      <w:lvlText w:val=""/>
+      <w:lvlJc w:val="left"/>
+      <w:pPr>
+        <w:ind w:left="2880" w:hanging="360"/>
+      </w:pPr>
+      <w:rPr>
+        <w:rFonts w:ascii="Symbol" w:hAnsi="Symbol" w:hint="default"/>
+      </w:rPr>
+    </w:lvl>
+    <w:lvl w:ilvl="4" w:tplc="04090003" w:tentative="1">
+      <w:start w:val="1"/>
+      <w:numFmt w:val="bullet"/>
+      <w:lvlText w:val="o"/>
+      <w:lvlJc w:val="left"/>
+      <w:pPr>
+        <w:ind w:left="3600" w:hanging="360"/>
+      </w:pPr>
+      <w:rPr>
+        <w:rFonts w:ascii="Courier New" w:hAnsi="Courier New" w:cs="Courier New" w:hint="default"/>
+      </w:rPr>
+    </w:lvl>
+    <w:lvl w:ilvl="5" w:tplc="04090005" w:tentative="1">
+      <w:start w:val="1"/>
+      <w:numFmt w:val="bullet"/>
+      <w:lvlText w:val=""/>
+      <w:lvlJc w:val="left"/>
+      <w:pPr>
+        <w:ind w:left="4320" w:hanging="360"/>
+      </w:pPr>
+      <w:rPr>
+        <w:rFonts w:ascii="Wingdings" w:hAnsi="Wingdings" w:hint="default"/>
+      </w:rPr>
+    </w:lvl>
+    <w:lvl w:ilvl="6" w:tplc="04090001" w:tentative="1">
+      <w:start w:val="1"/>
+      <w:numFmt w:val="bullet"/>
+      <w:lvlText w:val=""/>
+      <w:lvlJc w:val="left"/>
+      <w:pPr>
+        <w:ind w:left="5040" w:hanging="360"/>
+      </w:pPr>
+      <w:rPr>
+        <w:rFonts w:ascii="Symbol" w:hAnsi="Symbol" w:hint="default"/>
+      </w:rPr>
+    </w:lvl>
+    <w:lvl w:ilvl="7" w:tplc="04090003" w:tentative="1">
+      <w:start w:val="1"/>
+      <w:numFmt w:val="bullet"/>
+      <w:lvlText w:val="o"/>
+      <w:lvlJc w:val="left"/>
+      <w:pPr>
+        <w:ind w:left="5760" w:hanging="360"/>
+      </w:pPr>
+      <w:rPr>
+        <w:rFonts w:ascii="Courier New" w:hAnsi="Courier New" w:cs="Courier New" w:hint="default"/>
+      </w:rPr>
+    </w:lvl>
+    <w:lvl w:ilvl="8" w:tplc="04090005" w:tentative="1">
+      <w:start w:val="1"/>
+      <w:numFmt w:val="bullet"/>
+      <w:lvlText w:val=""/>
+      <w:lvlJc w:val="left"/>
+      <w:pPr>
+        <w:ind w:left="6480" w:hanging="360"/>
+      </w:pPr>
+      <w:rPr>
+        <w:rFonts w:ascii="Wingdings" w:hAnsi="Wingdings" w:hint="default"/>
+      </w:rPr>
+    </w:lvl>
+  </w:abstractNum>
+  <w:abstractNum w:abstractNumId="4" w15:restartNumberingAfterBreak="0">
+    <w:nsid w:val="3DA514FC"/>
+    <w:multiLevelType w:val="hybridMultilevel"/>
+    <w:tmpl w:val="B6BAB362"/>
+    <w:lvl w:ilvl="0" w:tplc="80282318">
+      <w:start w:val="3"/>
+      <w:numFmt w:val="bullet"/>
+      <w:lvlText w:val="-"/>
+      <w:lvlJc w:val="left"/>
+      <w:pPr>
+        <w:ind w:left="720" w:hanging="360"/>
+      </w:pPr>
+      <w:rPr>
+        <w:rFonts w:ascii="Arial" w:eastAsiaTheme="minorHAnsi" w:hAnsi="Arial" w:cs="Arial" w:hint="default"/>
+      </w:rPr>
+    </w:lvl>
+    <w:lvl w:ilvl="1" w:tplc="04090003" w:tentative="1">
+      <w:start w:val="1"/>
+      <w:numFmt w:val="bullet"/>
+      <w:lvlText w:val="o"/>
+      <w:lvlJc w:val="left"/>
+      <w:pPr>
+        <w:ind w:left="1440" w:hanging="360"/>
+      </w:pPr>
+      <w:rPr>
+        <w:rFonts w:ascii="Courier New" w:hAnsi="Courier New" w:cs="Courier New" w:hint="default"/>
+      </w:rPr>
+    </w:lvl>
+    <w:lvl w:ilvl="2" w:tplc="04090005" w:tentative="1">
+      <w:start w:val="1"/>
+      <w:numFmt w:val="bullet"/>
+      <w:lvlText w:val=""/>
+      <w:lvlJc w:val="left"/>
+      <w:pPr>
+        <w:ind w:left="2160" w:hanging="360"/>
+      </w:pPr>
+      <w:rPr>
+        <w:rFonts w:ascii="Wingdings" w:hAnsi="Wingdings" w:hint="default"/>
+      </w:rPr>
+    </w:lvl>
+    <w:lvl w:ilvl="3" w:tplc="04090001" w:tentative="1">
+      <w:start w:val="1"/>
+      <w:numFmt w:val="bullet"/>
+      <w:lvlText w:val=""/>
+      <w:lvlJc w:val="left"/>
+      <w:pPr>
+        <w:ind w:left="2880" w:hanging="360"/>
+      </w:pPr>
+      <w:rPr>
+        <w:rFonts w:ascii="Symbol" w:hAnsi="Symbol" w:hint="default"/>
+      </w:rPr>
+    </w:lvl>
+    <w:lvl w:ilvl="4" w:tplc="04090003" w:tentative="1">
+      <w:start w:val="1"/>
+      <w:numFmt w:val="bullet"/>
+      <w:lvlText w:val="o"/>
+      <w:lvlJc w:val="left"/>
+      <w:pPr>
+        <w:ind w:left="3600" w:hanging="360"/>
+      </w:pPr>
+      <w:rPr>
+        <w:rFonts w:ascii="Courier New" w:hAnsi="Courier New" w:cs="Courier New" w:hint="default"/>
+      </w:rPr>
+    </w:lvl>
+    <w:lvl w:ilvl="5" w:tplc="04090005" w:tentative="1">
+      <w:start w:val="1"/>
+      <w:numFmt w:val="bullet"/>
+      <w:lvlText w:val=""/>
+      <w:lvlJc w:val="left"/>
+      <w:pPr>
+        <w:ind w:left="4320" w:hanging="360"/>
+      </w:pPr>
+      <w:rPr>
+        <w:rFonts w:ascii="Wingdings" w:hAnsi="Wingdings" w:hint="default"/>
+      </w:rPr>
+    </w:lvl>
+    <w:lvl w:ilvl="6" w:tplc="04090001" w:tentative="1">
+      <w:start w:val="1"/>
+      <w:numFmt w:val="bullet"/>
+      <w:lvlText w:val=""/>
+      <w:lvlJc w:val="left"/>
+      <w:pPr>
+        <w:ind w:left="5040" w:hanging="360"/>
+      </w:pPr>
+      <w:rPr>
+        <w:rFonts w:ascii="Symbol" w:hAnsi="Symbol" w:hint="default"/>
+      </w:rPr>
+    </w:lvl>
+    <w:lvl w:ilvl="7" w:tplc="04090003" w:tentative="1">
+      <w:start w:val="1"/>
+      <w:numFmt w:val="bullet"/>
+      <w:lvlText w:val="o"/>
+      <w:lvlJc w:val="left"/>
+      <w:pPr>
+        <w:ind w:left="5760" w:hanging="360"/>
+      </w:pPr>
+      <w:rPr>
+        <w:rFonts w:ascii="Courier New" w:hAnsi="Courier New" w:cs="Courier New" w:hint="default"/>
+      </w:rPr>
+    </w:lvl>
+    <w:lvl w:ilvl="8" w:tplc="04090005" w:tentative="1">
+      <w:start w:val="1"/>
+      <w:numFmt w:val="bullet"/>
+      <w:lvlText w:val=""/>
+      <w:lvlJc w:val="left"/>
+      <w:pPr>
+        <w:ind w:left="6480" w:hanging="360"/>
+      </w:pPr>
+      <w:rPr>
+        <w:rFonts w:ascii="Wingdings" w:hAnsi="Wingdings" w:hint="default"/>
+      </w:rPr>
+    </w:lvl>
+  </w:abstractNum>
+  <w:abstractNum w:abstractNumId="5" w15:restartNumberingAfterBreak="0">
+    <w:nsid w:val="42AD33C5"/>
+    <w:multiLevelType w:val="hybridMultilevel"/>
+    <w:tmpl w:val="BFFA8C9E"/>
+    <w:lvl w:ilvl="0" w:tplc="DC1A6680">
+      <w:start w:val="3"/>
+      <w:numFmt w:val="bullet"/>
+      <w:lvlText w:val="-"/>
+      <w:lvlJc w:val="left"/>
+      <w:pPr>
+        <w:ind w:left="720" w:hanging="360"/>
+      </w:pPr>
+      <w:rPr>
+        <w:rFonts w:ascii="Arial" w:eastAsiaTheme="minorHAnsi" w:hAnsi="Arial" w:cs="Arial" w:hint="default"/>
+      </w:rPr>
+    </w:lvl>
+    <w:lvl w:ilvl="1" w:tplc="04090003" w:tentative="1">
+      <w:start w:val="1"/>
+      <w:numFmt w:val="bullet"/>
+      <w:lvlText w:val="o"/>
+      <w:lvlJc w:val="left"/>
+      <w:pPr>
+        <w:ind w:left="1440" w:hanging="360"/>
+      </w:pPr>
+      <w:rPr>
+        <w:rFonts w:ascii="Courier New" w:hAnsi="Courier New" w:cs="Courier New" w:hint="default"/>
+      </w:rPr>
+    </w:lvl>
+    <w:lvl w:ilvl="2" w:tplc="04090005" w:tentative="1">
+      <w:start w:val="1"/>
+      <w:numFmt w:val="bullet"/>
+      <w:lvlText w:val=""/>
+      <w:lvlJc w:val="left"/>
+      <w:pPr>
+        <w:ind w:left="2160" w:hanging="360"/>
+      </w:pPr>
+      <w:rPr>
+        <w:rFonts w:ascii="Wingdings" w:hAnsi="Wingdings" w:hint="default"/>
+      </w:rPr>
+    </w:lvl>
+    <w:lvl w:ilvl="3" w:tplc="04090001" w:tentative="1">
+      <w:start w:val="1"/>
+      <w:numFmt w:val="bullet"/>
+      <w:lvlText w:val=""/>
+      <w:lvlJc w:val="left"/>
+      <w:pPr>
+        <w:ind w:left="2880" w:hanging="360"/>
+      </w:pPr>
+      <w:rPr>
+        <w:rFonts w:ascii="Symbol" w:hAnsi="Symbol" w:hint="default"/>
+      </w:rPr>
+    </w:lvl>
+    <w:lvl w:ilvl="4" w:tplc="04090003" w:tentative="1">
+      <w:start w:val="1"/>
+      <w:numFmt w:val="bullet"/>
+      <w:lvlText w:val="o"/>
+      <w:lvlJc w:val="left"/>
+      <w:pPr>
+        <w:ind w:left="3600" w:hanging="360"/>
+      </w:pPr>
+      <w:rPr>
+        <w:rFonts w:ascii="Courier New" w:hAnsi="Courier New" w:cs="Courier New" w:hint="default"/>
+      </w:rPr>
+    </w:lvl>
+    <w:lvl w:ilvl="5" w:tplc="04090005" w:tentative="1">
+      <w:start w:val="1"/>
+      <w:numFmt w:val="bullet"/>
+      <w:lvlText w:val=""/>
+      <w:lvlJc w:val="left"/>
+      <w:pPr>
+        <w:ind w:left="4320" w:hanging="360"/>
+      </w:pPr>
+      <w:rPr>
+        <w:rFonts w:ascii="Wingdings" w:hAnsi="Wingdings" w:hint="default"/>
+      </w:rPr>
+    </w:lvl>
+    <w:lvl w:ilvl="6" w:tplc="04090001" w:tentative="1">
+      <w:start w:val="1"/>
+      <w:numFmt w:val="bullet"/>
+      <w:lvlText w:val=""/>
+      <w:lvlJc w:val="left"/>
+      <w:pPr>
+        <w:ind w:left="5040" w:hanging="360"/>
+      </w:pPr>
+      <w:rPr>
+        <w:rFonts w:ascii="Symbol" w:hAnsi="Symbol" w:hint="default"/>
+      </w:rPr>
+    </w:lvl>
+    <w:lvl w:ilvl="7" w:tplc="04090003" w:tentative="1">
+      <w:start w:val="1"/>
+      <w:numFmt w:val="bullet"/>
+      <w:lvlText w:val="o"/>
+      <w:lvlJc w:val="left"/>
+      <w:pPr>
+        <w:ind w:left="5760" w:hanging="360"/>
+      </w:pPr>
+      <w:rPr>
+        <w:rFonts w:ascii="Courier New" w:hAnsi="Courier New" w:cs="Courier New" w:hint="default"/>
+      </w:rPr>
+    </w:lvl>
+    <w:lvl w:ilvl="8" w:tplc="04090005" w:tentative="1">
+      <w:start w:val="1"/>
+      <w:numFmt w:val="bullet"/>
+      <w:lvlText w:val=""/>
+      <w:lvlJc w:val="left"/>
+      <w:pPr>
+        <w:ind w:left="6480" w:hanging="360"/>
+      </w:pPr>
+      <w:rPr>
+        <w:rFonts w:ascii="Wingdings" w:hAnsi="Wingdings" w:hint="default"/>
+      </w:rPr>
+    </w:lvl>
+  </w:abstractNum>
   <w:num w:numId="1">
+    <w:abstractNumId w:val="2"/>
+  </w:num>
+  <w:num w:numId="2">
+    <w:abstractNumId w:val="1"/>
+  </w:num>
+  <w:num w:numId="3">
+    <w:abstractNumId w:val="3"/>
+  </w:num>
+  <w:num w:numId="4">
     <w:abstractNumId w:val="0"/>
+  </w:num>
+  <w:num w:numId="5">
+    <w:abstractNumId w:val="5"/>
+  </w:num>
+  <w:num w:numId="6">
+    <w:abstractNumId w:val="4"/>
   </w:num>
 </w:numbering>
 </file>
 
 <file path=word/styles.xml><?xml version="1.0" encoding="utf-8"?>
-<w:styles xmlns:mc="http://schemas.openxmlformats.org/markup-compatibility/2006" xmlns:r="http://schemas.openxmlformats.org/officeDocument/2006/relationships" xmlns:w="http://schemas.openxmlformats.org/wordprocessingml/2006/main" xmlns:w14="http://schemas.microsoft.com/office/word/2010/wordml" xmlns:w15="http://schemas.microsoft.com/office/word/2012/wordml" xmlns:w16se="http://schemas.microsoft.com/office/word/2015/wordml/symex" mc:Ignorable="w14 w15 w16se">
+<w:styles xmlns:mc="http://schemas.openxmlformats.org/markup-compatibility/2006" xmlns:r="http://schemas.openxmlformats.org/officeDocument/2006/relationships" xmlns:w="http://schemas.openxmlformats.org/wordprocessingml/2006/main" xmlns:w14="http://schemas.microsoft.com/office/word/2010/wordml" xmlns:w15="http://schemas.microsoft.com/office/word/2012/wordml" xmlns:w16cid="http://schemas.microsoft.com/office/word/2016/wordml/cid" xmlns:w16se="http://schemas.microsoft.com/office/word/2015/wordml/symex" mc:Ignorable="w14 w15 w16se w16cid">
   <w:docDefaults>
     <w:rPrDefault>
       <w:rPr>
@@ -1264,7 +3431,7 @@
       </w:pPr>
     </w:pPrDefault>
   </w:docDefaults>
-  <w:latentStyles w:defLockedState="0" w:defUIPriority="99" w:defSemiHidden="0" w:defUnhideWhenUsed="0" w:defQFormat="0" w:count="371">
+  <w:latentStyles w:defLockedState="0" w:defUIPriority="99" w:defSemiHidden="0" w:defUnhideWhenUsed="0" w:defQFormat="0" w:count="375">
     <w:lsdException w:name="Normal" w:uiPriority="0" w:qFormat="1"/>
     <w:lsdException w:name="heading 1" w:uiPriority="9" w:qFormat="1"/>
     <w:lsdException w:name="heading 2" w:semiHidden="1" w:uiPriority="9" w:unhideWhenUsed="1" w:qFormat="1"/>
@@ -1370,7 +3537,6 @@
     <w:lsdException w:name="HTML Sample" w:semiHidden="1" w:unhideWhenUsed="1"/>
     <w:lsdException w:name="HTML Typewriter" w:semiHidden="1" w:unhideWhenUsed="1"/>
     <w:lsdException w:name="HTML Variable" w:semiHidden="1" w:unhideWhenUsed="1"/>
-    <w:lsdException w:name="Normal Table" w:semiHidden="1" w:unhideWhenUsed="1"/>
     <w:lsdException w:name="annotation subject" w:semiHidden="1" w:unhideWhenUsed="1"/>
     <w:lsdException w:name="No List" w:semiHidden="1" w:unhideWhenUsed="1"/>
     <w:lsdException w:name="Outline List 1" w:semiHidden="1" w:unhideWhenUsed="1"/>
@@ -1414,10 +3580,8 @@
     <w:lsdException w:name="Table Elegant" w:semiHidden="1" w:unhideWhenUsed="1"/>
     <w:lsdException w:name="Table Professional" w:semiHidden="1" w:unhideWhenUsed="1"/>
     <w:lsdException w:name="Table Subtle 1" w:semiHidden="1" w:unhideWhenUsed="1"/>
-    <w:lsdException w:name="Table Subtle 2" w:semiHidden="1" w:unhideWhenUsed="1"/>
     <w:lsdException w:name="Table Web 1" w:semiHidden="1" w:unhideWhenUsed="1"/>
     <w:lsdException w:name="Table Web 2" w:semiHidden="1" w:unhideWhenUsed="1"/>
-    <w:lsdException w:name="Table Web 3" w:semiHidden="1" w:unhideWhenUsed="1"/>
     <w:lsdException w:name="Balloon Text" w:semiHidden="1" w:unhideWhenUsed="1"/>
     <w:lsdException w:name="Table Grid" w:uiPriority="39"/>
     <w:lsdException w:name="Table Theme" w:semiHidden="1" w:unhideWhenUsed="1"/>
@@ -1636,14 +3800,22 @@
     <w:lsdException w:name="List Table 5 Dark Accent 6" w:uiPriority="50"/>
     <w:lsdException w:name="List Table 6 Colorful Accent 6" w:uiPriority="51"/>
     <w:lsdException w:name="List Table 7 Colorful Accent 6" w:uiPriority="52"/>
+    <w:lsdException w:name="Mention" w:semiHidden="1" w:unhideWhenUsed="1"/>
+    <w:lsdException w:name="Smart Hyperlink" w:semiHidden="1" w:unhideWhenUsed="1"/>
+    <w:lsdException w:name="Hashtag" w:semiHidden="1" w:unhideWhenUsed="1"/>
+    <w:lsdException w:name="Unresolved Mention" w:semiHidden="1" w:unhideWhenUsed="1"/>
   </w:latentStyles>
   <w:style w:type="paragraph" w:default="1" w:styleId="Normal">
     <w:name w:val="Normal"/>
     <w:qFormat/>
+    <w:rPr>
+      <w:lang w:val="en-US"/>
+    </w:rPr>
   </w:style>
   <w:style w:type="character" w:default="1" w:styleId="DefaultParagraphFont">
     <w:name w:val="Default Paragraph Font"/>
     <w:uiPriority w:val="1"/>
+    <w:semiHidden/>
     <w:unhideWhenUsed/>
   </w:style>
   <w:style w:type="table" w:default="1" w:styleId="TableNormal">
@@ -2076,4 +4248,16 @@
     </a:ext>
   </a:extLst>
 </a:theme>
+</file>
+
+<file path=customXml/item1.xml><?xml version="1.0" encoding="utf-8"?>
+<b:Sources xmlns:b="http://schemas.openxmlformats.org/officeDocument/2006/bibliography" xmlns="http://schemas.openxmlformats.org/officeDocument/2006/bibliography" SelectedStyle="\APASixthEditionOfficeOnline.xsl" StyleName="APA" Version="6"/>
+</file>
+
+<file path=customXml/itemProps1.xml><?xml version="1.0" encoding="utf-8"?>
+<ds:datastoreItem xmlns:ds="http://schemas.openxmlformats.org/officeDocument/2006/customXml" ds:itemID="{8D13A815-A472-4DC3-85FC-76D322E2A17F}">
+  <ds:schemaRefs>
+    <ds:schemaRef ds:uri="http://schemas.openxmlformats.org/officeDocument/2006/bibliography"/>
+  </ds:schemaRefs>
+</ds:datastoreItem>
 </file>
</xml_diff>